<commit_message>
added an object block for the different documents
</commit_message>
<xml_diff>
--- a/docassemble/GBLS/data/templates/Affirmative_Debt_Collection_Working_Draft.docx
+++ b/docassemble/GBLS/data/templates/Affirmative_Debt_Collection_Working_Draft.docx
@@ -1,11 +1,11 @@
 
 <file path=word/document.xml><?xml version="1.0" encoding="utf-8"?>
-<w:document xmlns:o="urn:schemas-microsoft-com:office:office" xmlns:r="http://schemas.openxmlformats.org/officeDocument/2006/relationships" xmlns:v="urn:schemas-microsoft-com:vml" xmlns:w="http://schemas.openxmlformats.org/wordprocessingml/2006/main" xmlns:w10="urn:schemas-microsoft-com:office:word" xmlns:wp="http://schemas.openxmlformats.org/drawingml/2006/wordprocessingDrawing" xmlns:wps="http://schemas.microsoft.com/office/word/2010/wordprocessingShape" xmlns:wpg="http://schemas.microsoft.com/office/word/2010/wordprocessingGroup" xmlns:mc="http://schemas.openxmlformats.org/markup-compatibility/2006" xmlns:wp14="http://schemas.microsoft.com/office/word/2010/wordprocessingDrawing" xmlns:w14="http://schemas.microsoft.com/office/word/2010/wordml" xmlns:w15="http://schemas.microsoft.com/office/word/2012/wordml" mc:Ignorable="w14 wp14 w15">
+<w:document xmlns:wpc="http://schemas.microsoft.com/office/word/2010/wordprocessingCanvas" xmlns:cx="http://schemas.microsoft.com/office/drawing/2014/chartex" xmlns:cx1="http://schemas.microsoft.com/office/drawing/2015/9/8/chartex" xmlns:cx2="http://schemas.microsoft.com/office/drawing/2015/10/21/chartex" xmlns:cx3="http://schemas.microsoft.com/office/drawing/2016/5/9/chartex" xmlns:cx4="http://schemas.microsoft.com/office/drawing/2016/5/10/chartex" xmlns:cx5="http://schemas.microsoft.com/office/drawing/2016/5/11/chartex" xmlns:cx6="http://schemas.microsoft.com/office/drawing/2016/5/12/chartex" xmlns:cx7="http://schemas.microsoft.com/office/drawing/2016/5/13/chartex" xmlns:cx8="http://schemas.microsoft.com/office/drawing/2016/5/14/chartex" xmlns:mc="http://schemas.openxmlformats.org/markup-compatibility/2006" xmlns:aink="http://schemas.microsoft.com/office/drawing/2016/ink" xmlns:am3d="http://schemas.microsoft.com/office/drawing/2017/model3d" xmlns:o="urn:schemas-microsoft-com:office:office" xmlns:oel="http://schemas.microsoft.com/office/2019/extlst" xmlns:r="http://schemas.openxmlformats.org/officeDocument/2006/relationships" xmlns:m="http://schemas.openxmlformats.org/officeDocument/2006/math" xmlns:v="urn:schemas-microsoft-com:vml" xmlns:wp14="http://schemas.microsoft.com/office/word/2010/wordprocessingDrawing" xmlns:wp="http://schemas.openxmlformats.org/drawingml/2006/wordprocessingDrawing" xmlns:w10="urn:schemas-microsoft-com:office:word" xmlns:w="http://schemas.openxmlformats.org/wordprocessingml/2006/main" xmlns:w14="http://schemas.microsoft.com/office/word/2010/wordml" xmlns:w15="http://schemas.microsoft.com/office/word/2012/wordml" xmlns:w16cex="http://schemas.microsoft.com/office/word/2018/wordml/cex" xmlns:w16cid="http://schemas.microsoft.com/office/word/2016/wordml/cid" xmlns:w16="http://schemas.microsoft.com/office/word/2018/wordml" xmlns:w16sdtdh="http://schemas.microsoft.com/office/word/2020/wordml/sdtdatahash" xmlns:w16se="http://schemas.microsoft.com/office/word/2015/wordml/symex" xmlns:wpg="http://schemas.microsoft.com/office/word/2010/wordprocessingGroup" xmlns:wpi="http://schemas.microsoft.com/office/word/2010/wordprocessingInk" xmlns:wne="http://schemas.microsoft.com/office/word/2006/wordml" xmlns:wps="http://schemas.microsoft.com/office/word/2010/wordprocessingShape" mc:Ignorable="w14 w15 w16se w16cid w16 w16cex w16sdtdh wp14">
   <w:body>
     <w:p>
       <w:pPr>
         <w:pStyle w:val="BlockText"/>
-        <w:ind w:left="-360" w:hanging="0"/>
+        <w:ind w:left="-360"/>
         <w:jc w:val="center"/>
         <w:rPr>
           <w:rFonts w:ascii="Helvetica" w:hAnsi="Helvetica"/>
@@ -24,29 +24,28 @@
     <w:p>
       <w:pPr>
         <w:pStyle w:val="BlockText"/>
-        <w:ind w:left="-360" w:hanging="0"/>
-        <w:rPr>
-          <w:rFonts w:ascii="Helvetica" w:hAnsi="Helvetica"/>
-          <w:sz w:val="22"/>
-        </w:rPr>
-      </w:pPr>
-      <w:r>
-        <w:rPr/>
+        <w:ind w:left="-360"/>
+        <w:rPr>
+          <w:rFonts w:ascii="Helvetica" w:hAnsi="Helvetica"/>
+          <w:sz w:val="22"/>
+        </w:rPr>
+      </w:pPr>
+      <w:r>
+        <w:rPr>
+          <w:noProof/>
+        </w:rPr>
         <mc:AlternateContent>
           <mc:Choice Requires="wps">
             <w:drawing>
-              <wp:inline distT="0" distB="0" distL="0" distR="0">
+              <wp:inline distT="0" distB="0" distL="0" distR="0" wp14:anchorId="71B2075C" wp14:editId="55D14D94">
                 <wp:extent cx="5943600" cy="635"/>
                 <wp:effectExtent l="0" t="0" r="0" b="0"/>
-                <wp:docPr id="1" name=""/>
+                <wp:docPr id="1" name="Rectangle 1"/>
+                <wp:cNvGraphicFramePr/>
                 <a:graphic xmlns:a="http://schemas.openxmlformats.org/drawingml/2006/main">
                   <a:graphicData uri="http://schemas.microsoft.com/office/word/2010/wordprocessingShape">
                     <wps:wsp>
                       <wps:cNvSpPr/>
-                      <wps:nvSpPr>
-                        <wps:cNvPr id="2" name=""/>
-                        <wps:cNvSpPr/>
-                      </wps:nvSpPr>
                       <wps:spPr>
                         <a:xfrm>
                           <a:off x="0" y="0"/>
@@ -56,7 +55,7 @@
                           <a:avLst/>
                         </a:prstGeom>
                         <a:solidFill>
-                          <a:srgbClr val="a0a0a0"/>
+                          <a:srgbClr val="A0A0A0"/>
                         </a:solidFill>
                         <a:ln w="0">
                           <a:noFill/>
@@ -66,9 +65,6 @@
                     </wps:wsp>
                   </a:graphicData>
                 </a:graphic>
-                <wp14:sizeRelH relativeFrom="page">
-                  <wp14:pctWidth>100000</wp14:pctWidth>
-                </wp14:sizeRelH>
               </wp:inline>
             </w:drawing>
           </mc:Choice>
@@ -87,7 +83,7 @@
     <w:p>
       <w:pPr>
         <w:pStyle w:val="BlockText"/>
-        <w:spacing w:lineRule="auto" w:line="360"/>
+        <w:spacing w:line="360" w:lineRule="auto"/>
         <w:ind w:hanging="720"/>
         <w:rPr>
           <w:rFonts w:ascii="Helvetica" w:hAnsi="Helvetica"/>
@@ -95,14 +91,17 @@
         </w:rPr>
       </w:pPr>
       <w:r>
-        <w:rPr/>
+        <w:rPr>
+          <w:noProof/>
+        </w:rPr>
         <mc:AlternateContent>
           <mc:Choice Requires="wps">
             <w:drawing>
-              <wp:inline distT="0" distB="0" distL="0" distR="0" wp14:anchorId="22E837E2">
+              <wp:inline distT="0" distB="0" distL="0" distR="0" wp14:anchorId="599A1C07" wp14:editId="08321CA7">
                 <wp:extent cx="370205" cy="359410"/>
                 <wp:effectExtent l="0" t="0" r="11430" b="22225"/>
                 <wp:docPr id="3" name="Oval 18"/>
+                <wp:cNvGraphicFramePr/>
                 <a:graphic xmlns:a="http://schemas.openxmlformats.org/drawingml/2006/main">
                   <a:graphicData uri="http://schemas.microsoft.com/office/word/2010/wordprocessingShape">
                     <wps:wsp>
@@ -116,7 +115,7 @@
                           <a:avLst/>
                         </a:prstGeom>
                         <a:solidFill>
-                          <a:srgbClr val="ffffff"/>
+                          <a:srgbClr val="FFFFFF"/>
                         </a:solidFill>
                         <a:ln>
                           <a:solidFill>
@@ -149,7 +148,7 @@
                             </w:pPr>
                             <w:r>
                               <w:rPr>
-                                <w:rFonts w:cs="Arial" w:ascii="Helvetica" w:hAnsi="Helvetica"/>
+                                <w:rFonts w:ascii="Helvetica" w:hAnsi="Helvetica" w:cs="Arial"/>
                                 <w:color w:val="000000"/>
                                 <w:position w:val="12"/>
                                 <w:sz w:val="18"/>
@@ -159,7 +158,7 @@
                             </w:r>
                             <w:r>
                               <w:rPr>
-                                <w:rFonts w:cs="Arial" w:ascii="Helvetica" w:hAnsi="Helvetica"/>
+                                <w:rFonts w:ascii="Helvetica" w:hAnsi="Helvetica" w:cs="Arial"/>
                                 <w:color w:val="000000"/>
                                 <w:sz w:val="20"/>
                                 <w:szCs w:val="22"/>
@@ -170,7 +169,9 @@
                         </w:txbxContent>
                       </wps:txbx>
                       <wps:bodyPr anchor="ctr">
-                        <a:prstTxWarp prst="textNoShape"/>
+                        <a:prstTxWarp prst="textNoShape">
+                          <a:avLst/>
+                        </a:prstTxWarp>
                         <a:noAutofit/>
                       </wps:bodyPr>
                     </wps:wsp>
@@ -239,7 +240,6 @@
         <w:t>{{</w:t>
       </w:r>
       <w:r>
-        <w:rPr/>
         <w:t xml:space="preserve"> </w:t>
       </w:r>
       <w:r>
@@ -248,77 +248,49 @@
           <w:position w:val="12"/>
           <w:sz w:val="22"/>
         </w:rPr>
-        <w:t>[</w:t>
-      </w:r>
+        <w:t>clients[0].name }}  and GBLS agree that GBLS will provide legal help for your {{</w:t>
+      </w:r>
+      <w:proofErr w:type="spellStart"/>
       <w:r>
         <w:rPr>
           <w:rFonts w:ascii="Helvetica" w:hAnsi="Helvetica"/>
           <w:position w:val="12"/>
           <w:sz w:val="22"/>
         </w:rPr>
-        <w:t>clients[0]</w:t>
-      </w:r>
+        <w:t>case_type</w:t>
+      </w:r>
+      <w:proofErr w:type="spellEnd"/>
       <w:r>
         <w:rPr>
           <w:rFonts w:ascii="Helvetica" w:hAnsi="Helvetica"/>
           <w:position w:val="12"/>
           <w:sz w:val="22"/>
         </w:rPr>
-        <w:t xml:space="preserve">.name }}  and GBLS agree that GBLS will provide legal help for your </w:t>
-      </w:r>
+        <w:t xml:space="preserve">}} case against {{ </w:t>
+      </w:r>
+      <w:proofErr w:type="spellStart"/>
       <w:r>
         <w:rPr>
           <w:rFonts w:ascii="Helvetica" w:hAnsi="Helvetica"/>
           <w:position w:val="12"/>
           <w:sz w:val="22"/>
         </w:rPr>
-        <w:t>{{case_type}}</w:t>
-      </w:r>
+        <w:t>other_parties</w:t>
+      </w:r>
+      <w:proofErr w:type="spellEnd"/>
       <w:r>
         <w:rPr>
           <w:rFonts w:ascii="Helvetica" w:hAnsi="Helvetica"/>
           <w:position w:val="12"/>
           <w:sz w:val="22"/>
         </w:rPr>
-        <w:t xml:space="preserve"> case against {{ other</w:t>
-      </w:r>
-      <w:r>
-        <w:rPr>
-          <w:rFonts w:ascii="Helvetica" w:hAnsi="Helvetica"/>
-          <w:position w:val="12"/>
-          <w:sz w:val="22"/>
-        </w:rPr>
-        <w:t>_</w:t>
-      </w:r>
-      <w:r>
-        <w:rPr>
-          <w:rFonts w:ascii="Helvetica" w:hAnsi="Helvetica"/>
-          <w:position w:val="12"/>
-          <w:sz w:val="22"/>
-        </w:rPr>
-        <w:t>parties[0].</w:t>
-      </w:r>
-      <w:r>
-        <w:rPr>
-          <w:rFonts w:ascii="Helvetica" w:hAnsi="Helvetica"/>
-          <w:position w:val="12"/>
-          <w:sz w:val="22"/>
-        </w:rPr>
-        <w:t>name</w:t>
-      </w:r>
-      <w:r>
-        <w:rPr>
-          <w:rFonts w:ascii="Helvetica" w:hAnsi="Helvetica"/>
-          <w:position w:val="12"/>
-          <w:sz w:val="22"/>
-        </w:rPr>
-        <w:t xml:space="preserve"> }}. </w:t>
+        <w:t xml:space="preserve">[0].name }}. </w:t>
       </w:r>
     </w:p>
     <w:p>
       <w:pPr>
         <w:pStyle w:val="BlockText"/>
-        <w:spacing w:lineRule="auto" w:line="360"/>
+        <w:spacing w:line="360" w:lineRule="auto"/>
         <w:ind w:hanging="720"/>
         <w:rPr>
           <w:rFonts w:ascii="Helvetica" w:hAnsi="Helvetica"/>
@@ -326,14 +298,17 @@
         </w:rPr>
       </w:pPr>
       <w:r>
-        <w:rPr/>
+        <w:rPr>
+          <w:noProof/>
+        </w:rPr>
         <mc:AlternateContent>
           <mc:Choice Requires="wps">
             <w:drawing>
-              <wp:inline distT="0" distB="0" distL="0" distR="0" wp14:anchorId="4878E4CE">
+              <wp:inline distT="0" distB="0" distL="0" distR="0" wp14:anchorId="0581D98F" wp14:editId="618400D7">
                 <wp:extent cx="369570" cy="358775"/>
                 <wp:effectExtent l="0" t="0" r="11430" b="22225"/>
                 <wp:docPr id="4" name="Oval 21"/>
+                <wp:cNvGraphicFramePr/>
                 <a:graphic xmlns:a="http://schemas.openxmlformats.org/drawingml/2006/main">
                   <a:graphicData uri="http://schemas.microsoft.com/office/word/2010/wordprocessingShape">
                     <wps:wsp>
@@ -347,7 +322,7 @@
                           <a:avLst/>
                         </a:prstGeom>
                         <a:solidFill>
-                          <a:srgbClr val="ffffff"/>
+                          <a:srgbClr val="FFFFFF"/>
                         </a:solidFill>
                         <a:ln>
                           <a:solidFill>
@@ -380,7 +355,7 @@
                             </w:pPr>
                             <w:r>
                               <w:rPr>
-                                <w:rFonts w:cs="Arial" w:ascii="Helvetica" w:hAnsi="Helvetica"/>
+                                <w:rFonts w:ascii="Helvetica" w:hAnsi="Helvetica" w:cs="Arial"/>
                                 <w:color w:val="000000"/>
                                 <w:sz w:val="18"/>
                                 <w:szCs w:val="22"/>
@@ -389,7 +364,7 @@
                             </w:r>
                             <w:r>
                               <w:rPr>
-                                <w:rFonts w:cs="Arial" w:ascii="Helvetica" w:hAnsi="Helvetica"/>
+                                <w:rFonts w:ascii="Helvetica" w:hAnsi="Helvetica" w:cs="Arial"/>
                                 <w:color w:val="000000"/>
                                 <w:sz w:val="20"/>
                                 <w:szCs w:val="22"/>
@@ -400,7 +375,9 @@
                         </w:txbxContent>
                       </wps:txbx>
                       <wps:bodyPr anchor="ctr">
-                        <a:prstTxWarp prst="textNoShape"/>
+                        <a:prstTxWarp prst="textNoShape">
+                          <a:avLst/>
+                        </a:prstTxWarp>
                         <a:noAutofit/>
                       </wps:bodyPr>
                     </wps:wsp>
@@ -481,7 +458,7 @@
     <w:p>
       <w:pPr>
         <w:pStyle w:val="BlockText"/>
-        <w:spacing w:lineRule="auto" w:line="360"/>
+        <w:spacing w:line="360" w:lineRule="auto"/>
         <w:ind w:hanging="720"/>
         <w:rPr>
           <w:rFonts w:ascii="Helvetica" w:hAnsi="Helvetica"/>
@@ -493,21 +470,52 @@
       <w:r>
         <w:rPr>
           <w:rFonts w:ascii="Helvetica" w:hAnsi="Helvetica"/>
-          <w:b w:val="false"/>
-          <w:i w:val="false"/>
-          <w:caps w:val="false"/>
-          <w:smallCaps w:val="false"/>
-          <w:strike w:val="false"/>
-          <w:dstrike w:val="false"/>
           <w:color w:val="000000"/>
           <w:position w:val="12"/>
           <w:sz w:val="22"/>
-          <w:u w:val="none"/>
-          <w:effect w:val="none"/>
-          <w:shd w:fill="auto" w:val="clear"/>
         </w:rPr>
         <w:tab/>
-        <w:t xml:space="preserve">    {%p if case_type == debt_collection %} </w:t>
+        <w:t xml:space="preserve">    {%p if </w:t>
+      </w:r>
+      <w:proofErr w:type="spellStart"/>
+      <w:r>
+        <w:rPr>
+          <w:rFonts w:ascii="Helvetica" w:hAnsi="Helvetica"/>
+          <w:color w:val="000000"/>
+          <w:position w:val="12"/>
+          <w:sz w:val="22"/>
+        </w:rPr>
+        <w:t>case_type</w:t>
+      </w:r>
+      <w:proofErr w:type="spellEnd"/>
+      <w:r>
+        <w:rPr>
+          <w:rFonts w:ascii="Helvetica" w:hAnsi="Helvetica"/>
+          <w:color w:val="000000"/>
+          <w:position w:val="12"/>
+          <w:sz w:val="22"/>
+        </w:rPr>
+        <w:t xml:space="preserve"> == </w:t>
+      </w:r>
+      <w:proofErr w:type="spellStart"/>
+      <w:r>
+        <w:rPr>
+          <w:rFonts w:ascii="Helvetica" w:hAnsi="Helvetica"/>
+          <w:color w:val="000000"/>
+          <w:position w:val="12"/>
+          <w:sz w:val="22"/>
+        </w:rPr>
+        <w:t>debt_collection</w:t>
+      </w:r>
+      <w:proofErr w:type="spellEnd"/>
+      <w:r>
+        <w:rPr>
+          <w:rFonts w:ascii="Helvetica" w:hAnsi="Helvetica"/>
+          <w:color w:val="000000"/>
+          <w:position w:val="12"/>
+          <w:sz w:val="22"/>
+        </w:rPr>
+        <w:t xml:space="preserve"> %} </w:t>
       </w:r>
     </w:p>
     <w:p>
@@ -517,8 +525,8 @@
           <w:ilvl w:val="0"/>
           <w:numId w:val="1"/>
         </w:numPr>
-        <w:spacing w:before="120" w:after="0"/>
-        <w:ind w:left="547" w:hanging="360"/>
+        <w:spacing w:before="120"/>
+        <w:ind w:left="547"/>
         <w:rPr>
           <w:rFonts w:ascii="Helvetica" w:hAnsi="Helvetica"/>
           <w:sz w:val="22"/>
@@ -539,8 +547,8 @@
           <w:ilvl w:val="0"/>
           <w:numId w:val="1"/>
         </w:numPr>
-        <w:spacing w:before="120" w:after="0"/>
-        <w:ind w:left="547" w:hanging="360"/>
+        <w:spacing w:before="120"/>
+        <w:ind w:left="547"/>
         <w:rPr>
           <w:rFonts w:ascii="Helvetica" w:hAnsi="Helvetica"/>
           <w:sz w:val="22"/>
@@ -561,8 +569,8 @@
           <w:ilvl w:val="0"/>
           <w:numId w:val="1"/>
         </w:numPr>
-        <w:spacing w:before="120" w:after="0"/>
-        <w:ind w:left="547" w:hanging="360"/>
+        <w:spacing w:before="120"/>
+        <w:ind w:left="547"/>
         <w:rPr>
           <w:rFonts w:ascii="Helvetica" w:hAnsi="Helvetica"/>
           <w:sz w:val="22"/>
@@ -583,8 +591,8 @@
           <w:ilvl w:val="0"/>
           <w:numId w:val="1"/>
         </w:numPr>
-        <w:spacing w:before="120" w:after="0"/>
-        <w:ind w:left="547" w:hanging="360"/>
+        <w:spacing w:before="120"/>
+        <w:ind w:left="547"/>
         <w:rPr>
           <w:rFonts w:ascii="Helvetica" w:hAnsi="Helvetica"/>
           <w:sz w:val="22"/>
@@ -605,30 +613,26 @@
           <w:ilvl w:val="0"/>
           <w:numId w:val="1"/>
         </w:numPr>
+        <w:spacing w:before="120"/>
+        <w:ind w:left="547"/>
+        <w:rPr>
+          <w:rFonts w:ascii="Helvetica" w:hAnsi="Helvetica"/>
+          <w:sz w:val="22"/>
+        </w:rPr>
+      </w:pPr>
+      <w:r>
+        <w:rPr>
+          <w:rFonts w:ascii="Helvetica" w:hAnsi="Helvetica"/>
+          <w:sz w:val="22"/>
+        </w:rPr>
+        <w:t xml:space="preserve">This agreement is for the debt collection case named above only. It does not cover any other debt collection case or any other legal problems.  </w:t>
+      </w:r>
+    </w:p>
+    <w:p>
+      <w:pPr>
+        <w:pStyle w:val="BodyText"/>
         <w:spacing w:before="120" w:after="0"/>
-        <w:ind w:left="547" w:hanging="360"/>
-        <w:rPr>
-          <w:rFonts w:ascii="Helvetica" w:hAnsi="Helvetica"/>
-          <w:sz w:val="22"/>
-        </w:rPr>
-      </w:pPr>
-      <w:r>
-        <w:rPr>
-          <w:rFonts w:ascii="Helvetica" w:hAnsi="Helvetica"/>
-          <w:sz w:val="22"/>
-        </w:rPr>
-        <w:t xml:space="preserve">This agreement is for the debt collection case named above only. It does not cover any other debt collection case or any other legal problems.  </w:t>
-      </w:r>
-    </w:p>
-    <w:p>
-      <w:pPr>
-        <w:pStyle w:val="TextBody"/>
-        <w:numPr>
-          <w:ilvl w:val="0"/>
-          <w:numId w:val="0"/>
-        </w:numPr>
-        <w:spacing w:before="120" w:after="0"/>
-        <w:ind w:left="547" w:hanging="0"/>
+        <w:ind w:left="547"/>
         <w:rPr>
           <w:rFonts w:ascii="Helvetica" w:hAnsi="Helvetica"/>
           <w:sz w:val="22"/>
@@ -639,17 +643,8 @@
       <w:r>
         <w:rPr>
           <w:rFonts w:ascii="Helvetica" w:hAnsi="Helvetica"/>
-          <w:b w:val="false"/>
-          <w:i w:val="false"/>
-          <w:caps w:val="false"/>
-          <w:smallCaps w:val="false"/>
-          <w:strike w:val="false"/>
-          <w:dstrike w:val="false"/>
           <w:color w:val="000000"/>
           <w:sz w:val="22"/>
-          <w:u w:val="none"/>
-          <w:effect w:val="none"/>
-          <w:shd w:fill="auto" w:val="clear"/>
         </w:rPr>
         <w:t>{%p endif %}</w:t>
       </w:r>
@@ -661,19 +656,35 @@
           <w:ilvl w:val="0"/>
           <w:numId w:val="1"/>
         </w:numPr>
-        <w:spacing w:before="120" w:after="0"/>
-        <w:ind w:left="547" w:hanging="360"/>
-        <w:rPr>
-          <w:rFonts w:ascii="Helvetica" w:hAnsi="Helvetica"/>
-          <w:sz w:val="22"/>
-        </w:rPr>
-      </w:pPr>
-      <w:r>
-        <w:rPr>
-          <w:rFonts w:ascii="Helvetica" w:hAnsi="Helvetica"/>
-          <w:sz w:val="22"/>
-        </w:rPr>
-        <w:t xml:space="preserve">GBLS will provide legal services to you for free. You will not have to pay for your attorney or paralegal. In some cases GBLS may ask the other party to pay attorneys’ fees and costs. You agree to give GBLS any money awarded as costs and attorneys’ fees for GBLS’s work on this case. </w:t>
+        <w:spacing w:before="120"/>
+        <w:ind w:left="547"/>
+        <w:rPr>
+          <w:rFonts w:ascii="Helvetica" w:hAnsi="Helvetica"/>
+          <w:sz w:val="22"/>
+        </w:rPr>
+      </w:pPr>
+      <w:r>
+        <w:rPr>
+          <w:rFonts w:ascii="Helvetica" w:hAnsi="Helvetica"/>
+          <w:sz w:val="22"/>
+        </w:rPr>
+        <w:t xml:space="preserve">GBLS will provide legal services to you for free. You will not have to pay for your attorney or paralegal. In some </w:t>
+      </w:r>
+      <w:proofErr w:type="gramStart"/>
+      <w:r>
+        <w:rPr>
+          <w:rFonts w:ascii="Helvetica" w:hAnsi="Helvetica"/>
+          <w:sz w:val="22"/>
+        </w:rPr>
+        <w:t>cases</w:t>
+      </w:r>
+      <w:proofErr w:type="gramEnd"/>
+      <w:r>
+        <w:rPr>
+          <w:rFonts w:ascii="Helvetica" w:hAnsi="Helvetica"/>
+          <w:sz w:val="22"/>
+        </w:rPr>
+        <w:t xml:space="preserve"> GBLS may ask the other party to pay attorneys’ fees and costs. You agree to give GBLS any money awarded as costs and attorneys’ fees for GBLS’s work on this case. </w:t>
       </w:r>
     </w:p>
     <w:p>
@@ -683,8 +694,8 @@
           <w:ilvl w:val="0"/>
           <w:numId w:val="1"/>
         </w:numPr>
-        <w:spacing w:before="120" w:after="0"/>
-        <w:ind w:left="547" w:hanging="360"/>
+        <w:spacing w:before="120"/>
+        <w:ind w:left="547"/>
         <w:rPr>
           <w:rFonts w:ascii="Helvetica" w:hAnsi="Helvetica"/>
           <w:sz w:val="22"/>
@@ -701,22 +712,25 @@
     <w:p>
       <w:pPr>
         <w:pStyle w:val="BlockText"/>
-        <w:spacing w:lineRule="auto" w:line="360"/>
-        <w:ind w:left="-720" w:hanging="0"/>
-        <w:rPr>
-          <w:rFonts w:ascii="Helvetica" w:hAnsi="Helvetica"/>
-          <w:sz w:val="22"/>
-        </w:rPr>
-      </w:pPr>
-      <w:r>
-        <w:rPr/>
+        <w:spacing w:line="360" w:lineRule="auto"/>
+        <w:ind w:left="-720"/>
+        <w:rPr>
+          <w:rFonts w:ascii="Helvetica" w:hAnsi="Helvetica"/>
+          <w:sz w:val="22"/>
+        </w:rPr>
+      </w:pPr>
+      <w:r>
+        <w:rPr>
+          <w:noProof/>
+        </w:rPr>
         <mc:AlternateContent>
           <mc:Choice Requires="wps">
             <w:drawing>
-              <wp:inline distT="0" distB="0" distL="0" distR="0" wp14:anchorId="3BAE6DFA">
+              <wp:inline distT="0" distB="0" distL="0" distR="0" wp14:anchorId="2021134C" wp14:editId="2FEE0042">
                 <wp:extent cx="369570" cy="358775"/>
                 <wp:effectExtent l="0" t="0" r="11430" b="22225"/>
                 <wp:docPr id="5" name="Oval 25"/>
+                <wp:cNvGraphicFramePr/>
                 <a:graphic xmlns:a="http://schemas.openxmlformats.org/drawingml/2006/main">
                   <a:graphicData uri="http://schemas.microsoft.com/office/word/2010/wordprocessingShape">
                     <wps:wsp>
@@ -730,7 +744,7 @@
                           <a:avLst/>
                         </a:prstGeom>
                         <a:solidFill>
-                          <a:srgbClr val="ffffff"/>
+                          <a:srgbClr val="FFFFFF"/>
                         </a:solidFill>
                         <a:ln>
                           <a:solidFill>
@@ -763,7 +777,7 @@
                             </w:pPr>
                             <w:r>
                               <w:rPr>
-                                <w:rFonts w:cs="Arial" w:ascii="Helvetica" w:hAnsi="Helvetica"/>
+                                <w:rFonts w:ascii="Helvetica" w:hAnsi="Helvetica" w:cs="Arial"/>
                                 <w:color w:val="000000"/>
                                 <w:position w:val="12"/>
                                 <w:sz w:val="18"/>
@@ -773,7 +787,7 @@
                             </w:r>
                             <w:r>
                               <w:rPr>
-                                <w:rFonts w:cs="Arial" w:ascii="Helvetica" w:hAnsi="Helvetica"/>
+                                <w:rFonts w:ascii="Helvetica" w:hAnsi="Helvetica" w:cs="Arial"/>
                                 <w:color w:val="000000"/>
                                 <w:sz w:val="20"/>
                                 <w:szCs w:val="22"/>
@@ -784,7 +798,9 @@
                         </w:txbxContent>
                       </wps:txbx>
                       <wps:bodyPr anchor="ctr">
-                        <a:prstTxWarp prst="textNoShape"/>
+                        <a:prstTxWarp prst="textNoShape">
+                          <a:avLst/>
+                        </a:prstTxWarp>
                         <a:noAutofit/>
                       </wps:bodyPr>
                     </wps:wsp>
@@ -870,8 +886,8 @@
           <w:ilvl w:val="0"/>
           <w:numId w:val="1"/>
         </w:numPr>
-        <w:spacing w:before="120" w:after="0"/>
-        <w:ind w:left="547" w:hanging="360"/>
+        <w:spacing w:before="120"/>
+        <w:ind w:left="547"/>
         <w:rPr>
           <w:rFonts w:ascii="Helvetica" w:hAnsi="Helvetica"/>
           <w:sz w:val="22"/>
@@ -892,8 +908,8 @@
           <w:ilvl w:val="0"/>
           <w:numId w:val="1"/>
         </w:numPr>
-        <w:spacing w:before="120" w:after="0"/>
-        <w:ind w:left="547" w:hanging="360"/>
+        <w:spacing w:before="120"/>
+        <w:ind w:left="547"/>
         <w:rPr>
           <w:rFonts w:ascii="Helvetica" w:hAnsi="Helvetica"/>
           <w:sz w:val="22"/>
@@ -914,8 +930,8 @@
           <w:ilvl w:val="0"/>
           <w:numId w:val="1"/>
         </w:numPr>
-        <w:spacing w:before="120" w:after="0"/>
-        <w:ind w:left="547" w:hanging="360"/>
+        <w:spacing w:before="120"/>
+        <w:ind w:left="547"/>
         <w:rPr>
           <w:rFonts w:ascii="Helvetica" w:hAnsi="Helvetica"/>
           <w:sz w:val="22"/>
@@ -936,8 +952,8 @@
           <w:ilvl w:val="0"/>
           <w:numId w:val="1"/>
         </w:numPr>
-        <w:spacing w:before="120" w:after="0"/>
-        <w:ind w:left="547" w:hanging="360"/>
+        <w:spacing w:before="120"/>
+        <w:ind w:left="547"/>
         <w:rPr>
           <w:rFonts w:ascii="Helvetica" w:hAnsi="Helvetica"/>
           <w:sz w:val="22"/>
@@ -958,57 +974,55 @@
           <w:ilvl w:val="0"/>
           <w:numId w:val="1"/>
         </w:numPr>
-        <w:spacing w:before="120" w:after="0"/>
-        <w:ind w:left="547" w:hanging="360"/>
-        <w:rPr>
-          <w:rFonts w:ascii="Helvetica" w:hAnsi="Helvetica"/>
-          <w:sz w:val="22"/>
-        </w:rPr>
-      </w:pPr>
-      <w:r>
-        <w:rPr>
-          <w:rFonts w:ascii="Helvetica" w:hAnsi="Helvetica"/>
-          <w:sz w:val="22"/>
-        </w:rPr>
+        <w:spacing w:before="120"/>
+        <w:ind w:left="547"/>
+        <w:rPr>
+          <w:rFonts w:ascii="Helvetica" w:hAnsi="Helvetica"/>
+          <w:sz w:val="22"/>
+        </w:rPr>
+      </w:pPr>
+      <w:r>
+        <w:rPr>
+          <w:rFonts w:ascii="Helvetica" w:hAnsi="Helvetica"/>
+          <w:sz w:val="22"/>
+        </w:rPr>
+        <w:lastRenderedPageBreak/>
         <w:t>Cooperate with GBLS regarding getting us requested information in a timely manner.</w:t>
       </w:r>
     </w:p>
     <w:p>
       <w:pPr>
         <w:pStyle w:val="BlockText"/>
-        <w:spacing w:before="120" w:after="0"/>
-        <w:ind w:left="547" w:hanging="0"/>
-        <w:rPr>
-          <w:rFonts w:ascii="Helvetica" w:hAnsi="Helvetica"/>
-          <w:sz w:val="22"/>
-        </w:rPr>
-      </w:pPr>
-      <w:r>
-        <w:rPr>
-          <w:rFonts w:ascii="Helvetica" w:hAnsi="Helvetica"/>
-          <w:sz w:val="22"/>
-        </w:rPr>
-      </w:r>
+        <w:spacing w:before="120"/>
+        <w:ind w:left="547"/>
+        <w:rPr>
+          <w:rFonts w:ascii="Helvetica" w:hAnsi="Helvetica"/>
+          <w:sz w:val="22"/>
+        </w:rPr>
+      </w:pPr>
     </w:p>
     <w:p>
       <w:pPr>
         <w:pStyle w:val="BlockText"/>
-        <w:spacing w:lineRule="auto" w:line="360"/>
-        <w:ind w:left="-720" w:hanging="0"/>
-        <w:rPr>
-          <w:rFonts w:ascii="Helvetica" w:hAnsi="Helvetica"/>
-          <w:sz w:val="22"/>
-        </w:rPr>
-      </w:pPr>
-      <w:r>
-        <w:rPr/>
+        <w:spacing w:line="360" w:lineRule="auto"/>
+        <w:ind w:left="-720"/>
+        <w:rPr>
+          <w:rFonts w:ascii="Helvetica" w:hAnsi="Helvetica"/>
+          <w:sz w:val="22"/>
+        </w:rPr>
+      </w:pPr>
+      <w:r>
+        <w:rPr>
+          <w:noProof/>
+        </w:rPr>
         <mc:AlternateContent>
           <mc:Choice Requires="wps">
             <w:drawing>
-              <wp:inline distT="0" distB="0" distL="0" distR="0" wp14:anchorId="673E86A5">
+              <wp:inline distT="0" distB="0" distL="0" distR="0" wp14:anchorId="588CBFEA" wp14:editId="2AAB48FA">
                 <wp:extent cx="369570" cy="358775"/>
                 <wp:effectExtent l="0" t="0" r="11430" b="22225"/>
                 <wp:docPr id="6" name="Oval 29"/>
+                <wp:cNvGraphicFramePr/>
                 <a:graphic xmlns:a="http://schemas.openxmlformats.org/drawingml/2006/main">
                   <a:graphicData uri="http://schemas.microsoft.com/office/word/2010/wordprocessingShape">
                     <wps:wsp>
@@ -1022,7 +1036,7 @@
                           <a:avLst/>
                         </a:prstGeom>
                         <a:solidFill>
-                          <a:srgbClr val="ffffff"/>
+                          <a:srgbClr val="FFFFFF"/>
                         </a:solidFill>
                         <a:ln>
                           <a:solidFill>
@@ -1055,7 +1069,7 @@
                             </w:pPr>
                             <w:r>
                               <w:rPr>
-                                <w:rFonts w:cs="Arial" w:ascii="Helvetica" w:hAnsi="Helvetica"/>
+                                <w:rFonts w:ascii="Helvetica" w:hAnsi="Helvetica" w:cs="Arial"/>
                                 <w:color w:val="000000"/>
                                 <w:sz w:val="18"/>
                                 <w:szCs w:val="22"/>
@@ -1064,7 +1078,7 @@
                             </w:r>
                             <w:r>
                               <w:rPr>
-                                <w:rFonts w:cs="Arial" w:ascii="Helvetica" w:hAnsi="Helvetica"/>
+                                <w:rFonts w:ascii="Helvetica" w:hAnsi="Helvetica" w:cs="Arial"/>
                                 <w:color w:val="000000"/>
                                 <w:sz w:val="20"/>
                                 <w:szCs w:val="22"/>
@@ -1075,7 +1089,9 @@
                         </w:txbxContent>
                       </wps:txbx>
                       <wps:bodyPr anchor="ctr">
-                        <a:prstTxWarp prst="textNoShape"/>
+                        <a:prstTxWarp prst="textNoShape">
+                          <a:avLst/>
+                        </a:prstTxWarp>
                         <a:noAutofit/>
                       </wps:bodyPr>
                     </wps:wsp>
@@ -1159,8 +1175,8 @@
           <w:ilvl w:val="0"/>
           <w:numId w:val="1"/>
         </w:numPr>
-        <w:spacing w:before="120" w:after="0"/>
-        <w:ind w:left="547" w:hanging="360"/>
+        <w:spacing w:before="120"/>
+        <w:ind w:left="547"/>
         <w:rPr>
           <w:rFonts w:ascii="Helvetica" w:hAnsi="Helvetica"/>
           <w:sz w:val="22"/>
@@ -1181,7 +1197,7 @@
           <w:ilvl w:val="0"/>
           <w:numId w:val="1"/>
         </w:numPr>
-        <w:spacing w:before="120" w:after="0"/>
+        <w:spacing w:before="120"/>
         <w:rPr>
           <w:rFonts w:ascii="Helvetica" w:hAnsi="Helvetica"/>
           <w:sz w:val="22"/>
@@ -1198,22 +1214,25 @@
     <w:p>
       <w:pPr>
         <w:pStyle w:val="BlockText"/>
-        <w:spacing w:lineRule="auto" w:line="360"/>
-        <w:ind w:left="-720" w:hanging="0"/>
-        <w:rPr>
-          <w:rFonts w:ascii="Helvetica" w:hAnsi="Helvetica"/>
-          <w:sz w:val="22"/>
-        </w:rPr>
-      </w:pPr>
-      <w:r>
-        <w:rPr/>
+        <w:spacing w:line="360" w:lineRule="auto"/>
+        <w:ind w:left="-720"/>
+        <w:rPr>
+          <w:rFonts w:ascii="Helvetica" w:hAnsi="Helvetica"/>
+          <w:sz w:val="22"/>
+        </w:rPr>
+      </w:pPr>
+      <w:r>
+        <w:rPr>
+          <w:noProof/>
+        </w:rPr>
         <mc:AlternateContent>
           <mc:Choice Requires="wps">
             <w:drawing>
-              <wp:inline distT="0" distB="0" distL="0" distR="0" wp14:anchorId="42D89717">
+              <wp:inline distT="0" distB="0" distL="0" distR="0" wp14:anchorId="081B77EA" wp14:editId="20D3FE5D">
                 <wp:extent cx="369570" cy="358775"/>
                 <wp:effectExtent l="0" t="0" r="11430" b="22225"/>
                 <wp:docPr id="7" name="Oval 27"/>
+                <wp:cNvGraphicFramePr/>
                 <a:graphic xmlns:a="http://schemas.openxmlformats.org/drawingml/2006/main">
                   <a:graphicData uri="http://schemas.microsoft.com/office/word/2010/wordprocessingShape">
                     <wps:wsp>
@@ -1227,7 +1246,7 @@
                           <a:avLst/>
                         </a:prstGeom>
                         <a:solidFill>
-                          <a:srgbClr val="ffffff"/>
+                          <a:srgbClr val="FFFFFF"/>
                         </a:solidFill>
                         <a:ln>
                           <a:solidFill>
@@ -1260,7 +1279,7 @@
                             </w:pPr>
                             <w:r>
                               <w:rPr>
-                                <w:rFonts w:cs="Arial" w:ascii="Helvetica" w:hAnsi="Helvetica"/>
+                                <w:rFonts w:ascii="Helvetica" w:hAnsi="Helvetica" w:cs="Arial"/>
                                 <w:color w:val="000000"/>
                                 <w:sz w:val="18"/>
                                 <w:szCs w:val="22"/>
@@ -1269,7 +1288,7 @@
                             </w:r>
                             <w:r>
                               <w:rPr>
-                                <w:rFonts w:cs="Arial" w:ascii="Helvetica" w:hAnsi="Helvetica"/>
+                                <w:rFonts w:ascii="Helvetica" w:hAnsi="Helvetica" w:cs="Arial"/>
                                 <w:color w:val="000000"/>
                                 <w:sz w:val="20"/>
                                 <w:szCs w:val="22"/>
@@ -1280,7 +1299,9 @@
                         </w:txbxContent>
                       </wps:txbx>
                       <wps:bodyPr anchor="ctr">
-                        <a:prstTxWarp prst="textNoShape"/>
+                        <a:prstTxWarp prst="textNoShape">
+                          <a:avLst/>
+                        </a:prstTxWarp>
                         <a:noAutofit/>
                       </wps:bodyPr>
                     </wps:wsp>
@@ -1371,8 +1392,8 @@
           <w:ilvl w:val="0"/>
           <w:numId w:val="1"/>
         </w:numPr>
-        <w:spacing w:before="120" w:after="0"/>
-        <w:ind w:left="547" w:hanging="360"/>
+        <w:spacing w:before="120"/>
+        <w:ind w:left="547"/>
         <w:rPr>
           <w:rFonts w:ascii="Helvetica" w:hAnsi="Helvetica"/>
           <w:sz w:val="22"/>
@@ -1393,8 +1414,8 @@
           <w:ilvl w:val="0"/>
           <w:numId w:val="1"/>
         </w:numPr>
-        <w:spacing w:before="120" w:after="0"/>
-        <w:ind w:left="547" w:hanging="360"/>
+        <w:spacing w:before="120"/>
+        <w:ind w:left="547"/>
         <w:rPr>
           <w:rFonts w:ascii="Helvetica" w:hAnsi="Helvetica"/>
           <w:sz w:val="22"/>
@@ -1411,108 +1432,179 @@
     <w:p>
       <w:pPr>
         <w:pStyle w:val="BlockText"/>
-        <w:spacing w:lineRule="auto" w:line="360" w:before="240" w:after="0"/>
-        <w:ind w:left="-187" w:hanging="0"/>
-        <w:rPr>
-          <w:rFonts w:ascii="Helvetica" w:hAnsi="Helvetica"/>
-          <w:sz w:val="22"/>
-        </w:rPr>
-      </w:pPr>
-      <w:r>
-        <w:rPr>
-          <w:rFonts w:ascii="Helvetica" w:hAnsi="Helvetica"/>
-          <w:sz w:val="22"/>
-        </w:rPr>
-        <w:t>Client signature: {{</w:t>
-      </w:r>
-      <w:r>
-        <w:rPr/>
-        <w:t xml:space="preserve"> </w:t>
-      </w:r>
-      <w:r>
-        <w:rPr/>
-        <w:t>clients</w:t>
-      </w:r>
+        <w:spacing w:before="240" w:line="360" w:lineRule="auto"/>
+        <w:ind w:left="-187"/>
+        <w:rPr>
+          <w:rFonts w:ascii="Helvetica" w:hAnsi="Helvetica"/>
+          <w:sz w:val="22"/>
+        </w:rPr>
+      </w:pPr>
+      <w:r>
+        <w:rPr>
+          <w:rFonts w:ascii="Helvetica" w:hAnsi="Helvetica"/>
+          <w:sz w:val="22"/>
+        </w:rPr>
+        <w:t xml:space="preserve">Client signature: </w:t>
+      </w:r>
+      <w:proofErr w:type="gramStart"/>
+      <w:r>
+        <w:rPr>
+          <w:rFonts w:ascii="Helvetica" w:hAnsi="Helvetica"/>
+          <w:sz w:val="22"/>
+        </w:rPr>
+        <w:t>{{</w:t>
+      </w:r>
+      <w:r>
+        <w:t xml:space="preserve"> clients</w:t>
+      </w:r>
+      <w:proofErr w:type="gramEnd"/>
       <w:r>
         <w:rPr>
           <w:rFonts w:ascii="Helvetica" w:hAnsi="Helvetica"/>
           <w:sz w:val="22"/>
         </w:rPr>
         <w:t>[0].signature }}</w:t>
+      </w:r>
+      <w:r>
+        <w:rPr>
+          <w:rFonts w:ascii="Helvetica" w:hAnsi="Helvetica"/>
+          <w:sz w:val="22"/>
+        </w:rPr>
         <w:tab/>
+      </w:r>
+      <w:r>
+        <w:rPr>
+          <w:rFonts w:ascii="Helvetica" w:hAnsi="Helvetica"/>
+          <w:sz w:val="22"/>
+        </w:rPr>
         <w:tab/>
+      </w:r>
+      <w:r>
+        <w:rPr>
+          <w:rFonts w:ascii="Helvetica" w:hAnsi="Helvetica"/>
+          <w:sz w:val="22"/>
+        </w:rPr>
         <w:tab/>
+      </w:r>
+      <w:r>
+        <w:rPr>
+          <w:rFonts w:ascii="Helvetica" w:hAnsi="Helvetica"/>
+          <w:sz w:val="22"/>
+        </w:rPr>
         <w:tab/>
+      </w:r>
+      <w:r>
+        <w:rPr>
+          <w:rFonts w:ascii="Helvetica" w:hAnsi="Helvetica"/>
+          <w:sz w:val="22"/>
+        </w:rPr>
         <w:tab/>
+      </w:r>
+      <w:r>
+        <w:rPr>
+          <w:rFonts w:ascii="Helvetica" w:hAnsi="Helvetica"/>
+          <w:sz w:val="22"/>
+        </w:rPr>
         <w:tab/>
         <w:t>Date: {{</w:t>
       </w:r>
       <w:r>
-        <w:rPr/>
         <w:t xml:space="preserve"> </w:t>
       </w:r>
-      <w:r>
-        <w:rPr>
-          <w:rFonts w:ascii="Helvetica" w:hAnsi="Helvetica"/>
-          <w:sz w:val="22"/>
-        </w:rPr>
-        <w:t>signature_date }}</w:t>
+      <w:proofErr w:type="spellStart"/>
+      <w:r>
+        <w:rPr>
+          <w:rFonts w:ascii="Helvetica" w:hAnsi="Helvetica"/>
+          <w:sz w:val="22"/>
+        </w:rPr>
+        <w:t>signature_date</w:t>
+      </w:r>
+      <w:proofErr w:type="spellEnd"/>
+      <w:r>
+        <w:rPr>
+          <w:rFonts w:ascii="Helvetica" w:hAnsi="Helvetica"/>
+          <w:sz w:val="22"/>
+        </w:rPr>
+        <w:t xml:space="preserve"> }}</w:t>
       </w:r>
     </w:p>
     <w:p>
       <w:pPr>
         <w:pStyle w:val="BlockText"/>
-        <w:spacing w:lineRule="auto" w:line="360" w:before="240" w:after="0"/>
-        <w:ind w:left="-187" w:hanging="0"/>
-        <w:rPr>
-          <w:rFonts w:ascii="Helvetica" w:hAnsi="Helvetica"/>
-          <w:sz w:val="22"/>
-        </w:rPr>
-      </w:pPr>
-      <w:r>
-        <w:rPr>
-          <w:rFonts w:ascii="Helvetica" w:hAnsi="Helvetica"/>
-          <w:sz w:val="22"/>
-        </w:rPr>
-        <w:t xml:space="preserve">GBLS signature: {{ </w:t>
-      </w:r>
-      <w:r>
-        <w:rPr>
-          <w:rFonts w:ascii="Helvetica" w:hAnsi="Helvetica"/>
-          <w:sz w:val="22"/>
-        </w:rPr>
-        <w:t>attorneys</w:t>
-      </w:r>
-      <w:r>
-        <w:rPr>
-          <w:rFonts w:ascii="Helvetica" w:hAnsi="Helvetica"/>
-          <w:sz w:val="22"/>
-        </w:rPr>
-        <w:t>[</w:t>
-      </w:r>
-      <w:r>
-        <w:rPr>
-          <w:rFonts w:ascii="Helvetica" w:hAnsi="Helvetica"/>
-          <w:sz w:val="22"/>
-        </w:rPr>
-        <w:t>0</w:t>
-      </w:r>
-      <w:r>
-        <w:rPr>
-          <w:rFonts w:ascii="Helvetica" w:hAnsi="Helvetica"/>
-          <w:sz w:val="22"/>
-        </w:rPr>
-        <w:t>].signature }}</w:t>
+        <w:spacing w:before="240" w:line="360" w:lineRule="auto"/>
+        <w:ind w:left="-187"/>
+        <w:rPr>
+          <w:rFonts w:ascii="Helvetica" w:hAnsi="Helvetica"/>
+          <w:sz w:val="22"/>
+        </w:rPr>
+      </w:pPr>
+      <w:r>
+        <w:rPr>
+          <w:rFonts w:ascii="Helvetica" w:hAnsi="Helvetica"/>
+          <w:sz w:val="22"/>
+        </w:rPr>
+        <w:t xml:space="preserve">GBLS signature: </w:t>
+      </w:r>
+      <w:proofErr w:type="gramStart"/>
+      <w:r>
+        <w:rPr>
+          <w:rFonts w:ascii="Helvetica" w:hAnsi="Helvetica"/>
+          <w:sz w:val="22"/>
+        </w:rPr>
+        <w:t>{{ attorneys</w:t>
+      </w:r>
+      <w:proofErr w:type="gramEnd"/>
+      <w:r>
+        <w:rPr>
+          <w:rFonts w:ascii="Helvetica" w:hAnsi="Helvetica"/>
+          <w:sz w:val="22"/>
+        </w:rPr>
+        <w:t>[0].signature }}</w:t>
+      </w:r>
+      <w:r>
+        <w:rPr>
+          <w:rFonts w:ascii="Helvetica" w:hAnsi="Helvetica"/>
+          <w:sz w:val="22"/>
+        </w:rPr>
         <w:tab/>
+      </w:r>
+      <w:r>
+        <w:rPr>
+          <w:rFonts w:ascii="Helvetica" w:hAnsi="Helvetica"/>
+          <w:sz w:val="22"/>
+        </w:rPr>
         <w:tab/>
+      </w:r>
+      <w:r>
+        <w:rPr>
+          <w:rFonts w:ascii="Helvetica" w:hAnsi="Helvetica"/>
+          <w:sz w:val="22"/>
+        </w:rPr>
         <w:tab/>
+      </w:r>
+      <w:r>
+        <w:rPr>
+          <w:rFonts w:ascii="Helvetica" w:hAnsi="Helvetica"/>
+          <w:sz w:val="22"/>
+        </w:rPr>
         <w:tab/>
+      </w:r>
+      <w:r>
+        <w:rPr>
+          <w:rFonts w:ascii="Helvetica" w:hAnsi="Helvetica"/>
+          <w:sz w:val="22"/>
+        </w:rPr>
         <w:tab/>
+      </w:r>
+      <w:r>
+        <w:rPr>
+          <w:rFonts w:ascii="Helvetica" w:hAnsi="Helvetica"/>
+          <w:sz w:val="22"/>
+        </w:rPr>
         <w:tab/>
         <w:t>Date: {{</w:t>
       </w:r>
       <w:r>
-        <w:rPr/>
         <w:t xml:space="preserve"> </w:t>
       </w:r>
       <w:r>
@@ -1520,58 +1612,51 @@
           <w:rFonts w:ascii="Helvetica" w:hAnsi="Helvetica"/>
           <w:sz w:val="22"/>
         </w:rPr>
-        <w:t>signature_date</w:t>
-      </w:r>
-      <w:r>
-        <w:rPr>
-          <w:rFonts w:ascii="Helvetica" w:hAnsi="Helvetica"/>
-          <w:sz w:val="22"/>
-        </w:rPr>
-        <w:t>1</w:t>
-      </w:r>
-      <w:r>
-        <w:rPr>
-          <w:rFonts w:ascii="Helvetica" w:hAnsi="Helvetica"/>
-          <w:sz w:val="22"/>
-        </w:rPr>
-        <w:t xml:space="preserve"> }}</w:t>
-      </w:r>
-    </w:p>
-    <w:p>
-      <w:pPr>
-        <w:pStyle w:val="Normal"/>
-        <w:rPr/>
-      </w:pPr>
-      <w:r>
-        <w:rPr/>
-      </w:r>
-    </w:p>
+        <w:t>signature_date1 }}</w:t>
+      </w:r>
+    </w:p>
+    <w:p/>
     <w:sectPr>
-      <w:headerReference w:type="default" r:id="rId2"/>
-      <w:headerReference w:type="first" r:id="rId3"/>
-      <w:footerReference w:type="first" r:id="rId4"/>
-      <w:type w:val="nextPage"/>
+      <w:headerReference w:type="default" r:id="rId7"/>
+      <w:headerReference w:type="first" r:id="rId8"/>
+      <w:footerReference w:type="first" r:id="rId9"/>
       <w:pgSz w:w="12240" w:h="15840"/>
-      <w:pgMar w:left="1440" w:right="720" w:gutter="0" w:header="720" w:top="777" w:footer="288" w:bottom="432"/>
-      <w:pgNumType w:fmt="decimal"/>
-      <w:formProt w:val="false"/>
+      <w:pgMar w:top="777" w:right="720" w:bottom="432" w:left="1440" w:header="720" w:footer="288" w:gutter="0"/>
+      <w:cols w:space="720"/>
+      <w:formProt w:val="0"/>
       <w:titlePg/>
-      <w:textDirection w:val="lrTb"/>
-      <w:docGrid w:type="default" w:linePitch="100" w:charSpace="0"/>
+      <w:docGrid w:linePitch="100"/>
     </w:sectPr>
   </w:body>
 </w:document>
 </file>
 
+<file path=word/endnotes.xml><?xml version="1.0" encoding="utf-8"?>
+<w:endnotes xmlns:wpc="http://schemas.microsoft.com/office/word/2010/wordprocessingCanvas" xmlns:cx="http://schemas.microsoft.com/office/drawing/2014/chartex" xmlns:cx1="http://schemas.microsoft.com/office/drawing/2015/9/8/chartex" xmlns:cx2="http://schemas.microsoft.com/office/drawing/2015/10/21/chartex" xmlns:cx3="http://schemas.microsoft.com/office/drawing/2016/5/9/chartex" xmlns:cx4="http://schemas.microsoft.com/office/drawing/2016/5/10/chartex" xmlns:cx5="http://schemas.microsoft.com/office/drawing/2016/5/11/chartex" xmlns:cx6="http://schemas.microsoft.com/office/drawing/2016/5/12/chartex" xmlns:cx7="http://schemas.microsoft.com/office/drawing/2016/5/13/chartex" xmlns:cx8="http://schemas.microsoft.com/office/drawing/2016/5/14/chartex" xmlns:mc="http://schemas.openxmlformats.org/markup-compatibility/2006" xmlns:aink="http://schemas.microsoft.com/office/drawing/2016/ink" xmlns:am3d="http://schemas.microsoft.com/office/drawing/2017/model3d" xmlns:o="urn:schemas-microsoft-com:office:office" xmlns:oel="http://schemas.microsoft.com/office/2019/extlst" xmlns:r="http://schemas.openxmlformats.org/officeDocument/2006/relationships" xmlns:m="http://schemas.openxmlformats.org/officeDocument/2006/math" xmlns:v="urn:schemas-microsoft-com:vml" xmlns:wp14="http://schemas.microsoft.com/office/word/2010/wordprocessingDrawing" xmlns:wp="http://schemas.openxmlformats.org/drawingml/2006/wordprocessingDrawing" xmlns:w10="urn:schemas-microsoft-com:office:word" xmlns:w="http://schemas.openxmlformats.org/wordprocessingml/2006/main" xmlns:w14="http://schemas.microsoft.com/office/word/2010/wordml" xmlns:w15="http://schemas.microsoft.com/office/word/2012/wordml" xmlns:w16cex="http://schemas.microsoft.com/office/word/2018/wordml/cex" xmlns:w16cid="http://schemas.microsoft.com/office/word/2016/wordml/cid" xmlns:w16="http://schemas.microsoft.com/office/word/2018/wordml" xmlns:w16sdtdh="http://schemas.microsoft.com/office/word/2020/wordml/sdtdatahash" xmlns:w16se="http://schemas.microsoft.com/office/word/2015/wordml/symex" xmlns:wpg="http://schemas.microsoft.com/office/word/2010/wordprocessingGroup" xmlns:wpi="http://schemas.microsoft.com/office/word/2010/wordprocessingInk" xmlns:wne="http://schemas.microsoft.com/office/word/2006/wordml" xmlns:wps="http://schemas.microsoft.com/office/word/2010/wordprocessingShape" mc:Ignorable="w14 w15 w16se w16cid w16 w16cex w16sdtdh wp14">
+  <w:endnote w:type="separator" w:id="-1">
+    <w:p>
+      <w:r>
+        <w:separator/>
+      </w:r>
+    </w:p>
+  </w:endnote>
+  <w:endnote w:type="continuationSeparator" w:id="0">
+    <w:p>
+      <w:r>
+        <w:continuationSeparator/>
+      </w:r>
+    </w:p>
+  </w:endnote>
+</w:endnotes>
+</file>
+
 <file path=word/footer1.xml><?xml version="1.0" encoding="utf-8"?>
-<w:ftr xmlns:o="urn:schemas-microsoft-com:office:office" xmlns:r="http://schemas.openxmlformats.org/officeDocument/2006/relationships" xmlns:v="urn:schemas-microsoft-com:vml" xmlns:w="http://schemas.openxmlformats.org/wordprocessingml/2006/main" xmlns:w10="urn:schemas-microsoft-com:office:word" xmlns:wp="http://schemas.openxmlformats.org/drawingml/2006/wordprocessingDrawing" xmlns:wps="http://schemas.microsoft.com/office/word/2010/wordprocessingShape" xmlns:wpg="http://schemas.microsoft.com/office/word/2010/wordprocessingGroup" xmlns:mc="http://schemas.openxmlformats.org/markup-compatibility/2006" xmlns:wp14="http://schemas.microsoft.com/office/word/2010/wordprocessingDrawing" xmlns:w14="http://schemas.microsoft.com/office/word/2010/wordml" xmlns:w15="http://schemas.microsoft.com/office/word/2012/wordml" mc:Ignorable="w14 wp14 w15">
+<w:ftr xmlns:wpc="http://schemas.microsoft.com/office/word/2010/wordprocessingCanvas" xmlns:cx="http://schemas.microsoft.com/office/drawing/2014/chartex" xmlns:cx1="http://schemas.microsoft.com/office/drawing/2015/9/8/chartex" xmlns:cx2="http://schemas.microsoft.com/office/drawing/2015/10/21/chartex" xmlns:cx3="http://schemas.microsoft.com/office/drawing/2016/5/9/chartex" xmlns:cx4="http://schemas.microsoft.com/office/drawing/2016/5/10/chartex" xmlns:cx5="http://schemas.microsoft.com/office/drawing/2016/5/11/chartex" xmlns:cx6="http://schemas.microsoft.com/office/drawing/2016/5/12/chartex" xmlns:cx7="http://schemas.microsoft.com/office/drawing/2016/5/13/chartex" xmlns:cx8="http://schemas.microsoft.com/office/drawing/2016/5/14/chartex" xmlns:mc="http://schemas.openxmlformats.org/markup-compatibility/2006" xmlns:aink="http://schemas.microsoft.com/office/drawing/2016/ink" xmlns:am3d="http://schemas.microsoft.com/office/drawing/2017/model3d" xmlns:o="urn:schemas-microsoft-com:office:office" xmlns:oel="http://schemas.microsoft.com/office/2019/extlst" xmlns:r="http://schemas.openxmlformats.org/officeDocument/2006/relationships" xmlns:m="http://schemas.openxmlformats.org/officeDocument/2006/math" xmlns:v="urn:schemas-microsoft-com:vml" xmlns:wp14="http://schemas.microsoft.com/office/word/2010/wordprocessingDrawing" xmlns:wp="http://schemas.openxmlformats.org/drawingml/2006/wordprocessingDrawing" xmlns:w10="urn:schemas-microsoft-com:office:word" xmlns:w="http://schemas.openxmlformats.org/wordprocessingml/2006/main" xmlns:w14="http://schemas.microsoft.com/office/word/2010/wordml" xmlns:w15="http://schemas.microsoft.com/office/word/2012/wordml" xmlns:w16cex="http://schemas.microsoft.com/office/word/2018/wordml/cex" xmlns:w16cid="http://schemas.microsoft.com/office/word/2016/wordml/cid" xmlns:w16="http://schemas.microsoft.com/office/word/2018/wordml" xmlns:w16sdtdh="http://schemas.microsoft.com/office/word/2020/wordml/sdtdatahash" xmlns:w16se="http://schemas.microsoft.com/office/word/2015/wordml/symex" xmlns:wpg="http://schemas.microsoft.com/office/word/2010/wordprocessingGroup" xmlns:wpi="http://schemas.microsoft.com/office/word/2010/wordprocessingInk" xmlns:wne="http://schemas.microsoft.com/office/word/2006/wordml" xmlns:wps="http://schemas.microsoft.com/office/word/2010/wordprocessingShape" mc:Ignorable="w14 w15 w16se w16cid w16 w16cex w16sdtdh wp14">
   <w:p>
     <w:pPr>
-      <w:pStyle w:val="Normal"/>
       <w:tabs>
-        <w:tab w:val="clear" w:pos="720"/>
-        <w:tab w:val="center" w:pos="4320" w:leader="none"/>
-        <w:tab w:val="right" w:pos="8640" w:leader="none"/>
+        <w:tab w:val="center" w:pos="4320"/>
+        <w:tab w:val="right" w:pos="8640"/>
       </w:tabs>
       <w:jc w:val="center"/>
       <w:rPr>
@@ -1581,8 +1666,11 @@
       </w:rPr>
     </w:pPr>
     <w:r>
+      <w:rPr>
+        <w:noProof/>
+      </w:rPr>
       <w:drawing>
-        <wp:anchor behindDoc="0" distT="0" distB="0" distL="114300" distR="114300" simplePos="0" locked="0" layoutInCell="0" allowOverlap="1" relativeHeight="11">
+        <wp:anchor distT="0" distB="0" distL="114300" distR="114300" simplePos="0" relativeHeight="11" behindDoc="0" locked="0" layoutInCell="0" allowOverlap="1" wp14:anchorId="52F99799" wp14:editId="4C399B74">
           <wp:simplePos x="0" y="0"/>
           <wp:positionH relativeFrom="column">
             <wp:posOffset>5986145</wp:posOffset>
@@ -1645,11 +1733,11 @@
     </w:r>
     <w:r>
       <w:rPr>
-        <w:rFonts w:eastAsia="Wingdings" w:cs="Wingdings" w:ascii="Wingdings" w:hAnsi="Wingdings"/>
+        <w:rFonts w:ascii="Wingdings" w:eastAsia="Wingdings" w:hAnsi="Wingdings" w:cs="Wingdings"/>
         <w:bCs/>
         <w:sz w:val="12"/>
       </w:rPr>
-      <w:sym w:font="Wingdings" w:char="f06c"/>
+      <w:sym w:font="Wingdings" w:char="F06C"/>
     </w:r>
     <w:r>
       <w:rPr>
@@ -1661,11 +1749,11 @@
     </w:r>
     <w:r>
       <w:rPr>
-        <w:rFonts w:eastAsia="Wingdings" w:cs="Wingdings" w:ascii="Wingdings" w:hAnsi="Wingdings"/>
+        <w:rFonts w:ascii="Wingdings" w:eastAsia="Wingdings" w:hAnsi="Wingdings" w:cs="Wingdings"/>
         <w:bCs/>
         <w:sz w:val="12"/>
       </w:rPr>
-      <w:sym w:font="Wingdings" w:char="f06c"/>
+      <w:sym w:font="Wingdings" w:char="F06C"/>
     </w:r>
     <w:r>
       <w:rPr>
@@ -1677,11 +1765,11 @@
     </w:r>
     <w:r>
       <w:rPr>
-        <w:rFonts w:eastAsia="Wingdings" w:cs="Wingdings" w:ascii="Wingdings" w:hAnsi="Wingdings"/>
+        <w:rFonts w:ascii="Wingdings" w:eastAsia="Wingdings" w:hAnsi="Wingdings" w:cs="Wingdings"/>
         <w:bCs/>
         <w:sz w:val="12"/>
       </w:rPr>
-      <w:sym w:font="Wingdings" w:char="f06c"/>
+      <w:sym w:font="Wingdings" w:char="F06C"/>
     </w:r>
     <w:r>
       <w:rPr>
@@ -1689,47 +1777,77 @@
         <w:bCs/>
         <w:sz w:val="16"/>
       </w:rPr>
-      <w:t xml:space="preserve"> tdd: 617.371.1228</w:t>
+      <w:t xml:space="preserve"> </w:t>
+    </w:r>
+    <w:proofErr w:type="spellStart"/>
+    <w:r>
+      <w:rPr>
+        <w:rFonts w:ascii="FrnkGothITC Bk BT" w:hAnsi="FrnkGothITC Bk BT"/>
+        <w:bCs/>
+        <w:sz w:val="16"/>
+      </w:rPr>
+      <w:t>tdd</w:t>
+    </w:r>
+    <w:proofErr w:type="spellEnd"/>
+    <w:r>
+      <w:rPr>
+        <w:rFonts w:ascii="FrnkGothITC Bk BT" w:hAnsi="FrnkGothITC Bk BT"/>
+        <w:bCs/>
+        <w:sz w:val="16"/>
+      </w:rPr>
+      <w:t>: 617.371.1228</w:t>
     </w:r>
   </w:p>
   <w:p>
     <w:pPr>
       <w:pStyle w:val="Footer"/>
-      <w:rPr/>
     </w:pPr>
-    <w:r>
-      <w:rPr/>
-    </w:r>
   </w:p>
 </w:ftr>
 </file>
 
+<file path=word/footnotes.xml><?xml version="1.0" encoding="utf-8"?>
+<w:footnotes xmlns:wpc="http://schemas.microsoft.com/office/word/2010/wordprocessingCanvas" xmlns:cx="http://schemas.microsoft.com/office/drawing/2014/chartex" xmlns:cx1="http://schemas.microsoft.com/office/drawing/2015/9/8/chartex" xmlns:cx2="http://schemas.microsoft.com/office/drawing/2015/10/21/chartex" xmlns:cx3="http://schemas.microsoft.com/office/drawing/2016/5/9/chartex" xmlns:cx4="http://schemas.microsoft.com/office/drawing/2016/5/10/chartex" xmlns:cx5="http://schemas.microsoft.com/office/drawing/2016/5/11/chartex" xmlns:cx6="http://schemas.microsoft.com/office/drawing/2016/5/12/chartex" xmlns:cx7="http://schemas.microsoft.com/office/drawing/2016/5/13/chartex" xmlns:cx8="http://schemas.microsoft.com/office/drawing/2016/5/14/chartex" xmlns:mc="http://schemas.openxmlformats.org/markup-compatibility/2006" xmlns:aink="http://schemas.microsoft.com/office/drawing/2016/ink" xmlns:am3d="http://schemas.microsoft.com/office/drawing/2017/model3d" xmlns:o="urn:schemas-microsoft-com:office:office" xmlns:oel="http://schemas.microsoft.com/office/2019/extlst" xmlns:r="http://schemas.openxmlformats.org/officeDocument/2006/relationships" xmlns:m="http://schemas.openxmlformats.org/officeDocument/2006/math" xmlns:v="urn:schemas-microsoft-com:vml" xmlns:wp14="http://schemas.microsoft.com/office/word/2010/wordprocessingDrawing" xmlns:wp="http://schemas.openxmlformats.org/drawingml/2006/wordprocessingDrawing" xmlns:w10="urn:schemas-microsoft-com:office:word" xmlns:w="http://schemas.openxmlformats.org/wordprocessingml/2006/main" xmlns:w14="http://schemas.microsoft.com/office/word/2010/wordml" xmlns:w15="http://schemas.microsoft.com/office/word/2012/wordml" xmlns:w16cex="http://schemas.microsoft.com/office/word/2018/wordml/cex" xmlns:w16cid="http://schemas.microsoft.com/office/word/2016/wordml/cid" xmlns:w16="http://schemas.microsoft.com/office/word/2018/wordml" xmlns:w16sdtdh="http://schemas.microsoft.com/office/word/2020/wordml/sdtdatahash" xmlns:w16se="http://schemas.microsoft.com/office/word/2015/wordml/symex" xmlns:wpg="http://schemas.microsoft.com/office/word/2010/wordprocessingGroup" xmlns:wpi="http://schemas.microsoft.com/office/word/2010/wordprocessingInk" xmlns:wne="http://schemas.microsoft.com/office/word/2006/wordml" xmlns:wps="http://schemas.microsoft.com/office/word/2010/wordprocessingShape" mc:Ignorable="w14 w15 w16se w16cid w16 w16cex w16sdtdh wp14">
+  <w:footnote w:type="separator" w:id="-1">
+    <w:p>
+      <w:r>
+        <w:separator/>
+      </w:r>
+    </w:p>
+  </w:footnote>
+  <w:footnote w:type="continuationSeparator" w:id="0">
+    <w:p>
+      <w:r>
+        <w:continuationSeparator/>
+      </w:r>
+    </w:p>
+  </w:footnote>
+</w:footnotes>
+</file>
+
 <file path=word/header1.xml><?xml version="1.0" encoding="utf-8"?>
-<w:hdr xmlns:o="urn:schemas-microsoft-com:office:office" xmlns:r="http://schemas.openxmlformats.org/officeDocument/2006/relationships" xmlns:v="urn:schemas-microsoft-com:vml" xmlns:w="http://schemas.openxmlformats.org/wordprocessingml/2006/main" xmlns:w10="urn:schemas-microsoft-com:office:word" xmlns:wp="http://schemas.openxmlformats.org/drawingml/2006/wordprocessingDrawing" xmlns:wps="http://schemas.microsoft.com/office/word/2010/wordprocessingShape" xmlns:wpg="http://schemas.microsoft.com/office/word/2010/wordprocessingGroup" xmlns:mc="http://schemas.openxmlformats.org/markup-compatibility/2006" xmlns:wp14="http://schemas.microsoft.com/office/word/2010/wordprocessingDrawing" xmlns:w14="http://schemas.microsoft.com/office/word/2010/wordml" xmlns:w15="http://schemas.microsoft.com/office/word/2012/wordml" mc:Ignorable="w14 wp14 w15">
+<w:hdr xmlns:wpc="http://schemas.microsoft.com/office/word/2010/wordprocessingCanvas" xmlns:cx="http://schemas.microsoft.com/office/drawing/2014/chartex" xmlns:cx1="http://schemas.microsoft.com/office/drawing/2015/9/8/chartex" xmlns:cx2="http://schemas.microsoft.com/office/drawing/2015/10/21/chartex" xmlns:cx3="http://schemas.microsoft.com/office/drawing/2016/5/9/chartex" xmlns:cx4="http://schemas.microsoft.com/office/drawing/2016/5/10/chartex" xmlns:cx5="http://schemas.microsoft.com/office/drawing/2016/5/11/chartex" xmlns:cx6="http://schemas.microsoft.com/office/drawing/2016/5/12/chartex" xmlns:cx7="http://schemas.microsoft.com/office/drawing/2016/5/13/chartex" xmlns:cx8="http://schemas.microsoft.com/office/drawing/2016/5/14/chartex" xmlns:mc="http://schemas.openxmlformats.org/markup-compatibility/2006" xmlns:aink="http://schemas.microsoft.com/office/drawing/2016/ink" xmlns:am3d="http://schemas.microsoft.com/office/drawing/2017/model3d" xmlns:o="urn:schemas-microsoft-com:office:office" xmlns:oel="http://schemas.microsoft.com/office/2019/extlst" xmlns:r="http://schemas.openxmlformats.org/officeDocument/2006/relationships" xmlns:m="http://schemas.openxmlformats.org/officeDocument/2006/math" xmlns:v="urn:schemas-microsoft-com:vml" xmlns:wp14="http://schemas.microsoft.com/office/word/2010/wordprocessingDrawing" xmlns:wp="http://schemas.openxmlformats.org/drawingml/2006/wordprocessingDrawing" xmlns:w10="urn:schemas-microsoft-com:office:word" xmlns:w="http://schemas.openxmlformats.org/wordprocessingml/2006/main" xmlns:w14="http://schemas.microsoft.com/office/word/2010/wordml" xmlns:w15="http://schemas.microsoft.com/office/word/2012/wordml" xmlns:w16cex="http://schemas.microsoft.com/office/word/2018/wordml/cex" xmlns:w16cid="http://schemas.microsoft.com/office/word/2016/wordml/cid" xmlns:w16="http://schemas.microsoft.com/office/word/2018/wordml" xmlns:w16sdtdh="http://schemas.microsoft.com/office/word/2020/wordml/sdtdatahash" xmlns:w16se="http://schemas.microsoft.com/office/word/2015/wordml/symex" xmlns:wpg="http://schemas.microsoft.com/office/word/2010/wordprocessingGroup" xmlns:wpi="http://schemas.microsoft.com/office/word/2010/wordprocessingInk" xmlns:wne="http://schemas.microsoft.com/office/word/2006/wordml" xmlns:wps="http://schemas.microsoft.com/office/word/2010/wordprocessingShape" mc:Ignorable="w14 w15 w16se w16cid w16 w16cex w16sdtdh wp14">
   <w:p>
     <w:pPr>
       <w:pStyle w:val="Header"/>
-      <w:spacing w:before="0" w:after="240"/>
-      <w:rPr/>
+      <w:spacing w:after="240"/>
     </w:pPr>
-    <w:r>
-      <w:rPr/>
-    </w:r>
   </w:p>
 </w:hdr>
 </file>
 
 <file path=word/header2.xml><?xml version="1.0" encoding="utf-8"?>
-<w:hdr xmlns:o="urn:schemas-microsoft-com:office:office" xmlns:r="http://schemas.openxmlformats.org/officeDocument/2006/relationships" xmlns:v="urn:schemas-microsoft-com:vml" xmlns:w="http://schemas.openxmlformats.org/wordprocessingml/2006/main" xmlns:w10="urn:schemas-microsoft-com:office:word" xmlns:wp="http://schemas.openxmlformats.org/drawingml/2006/wordprocessingDrawing" xmlns:wps="http://schemas.microsoft.com/office/word/2010/wordprocessingShape" xmlns:wpg="http://schemas.microsoft.com/office/word/2010/wordprocessingGroup" xmlns:mc="http://schemas.openxmlformats.org/markup-compatibility/2006" xmlns:wp14="http://schemas.microsoft.com/office/word/2010/wordprocessingDrawing" xmlns:w14="http://schemas.microsoft.com/office/word/2010/wordml" xmlns:w15="http://schemas.microsoft.com/office/word/2012/wordml" mc:Ignorable="w14 wp14 w15">
+<w:hdr xmlns:wpc="http://schemas.microsoft.com/office/word/2010/wordprocessingCanvas" xmlns:cx="http://schemas.microsoft.com/office/drawing/2014/chartex" xmlns:cx1="http://schemas.microsoft.com/office/drawing/2015/9/8/chartex" xmlns:cx2="http://schemas.microsoft.com/office/drawing/2015/10/21/chartex" xmlns:cx3="http://schemas.microsoft.com/office/drawing/2016/5/9/chartex" xmlns:cx4="http://schemas.microsoft.com/office/drawing/2016/5/10/chartex" xmlns:cx5="http://schemas.microsoft.com/office/drawing/2016/5/11/chartex" xmlns:cx6="http://schemas.microsoft.com/office/drawing/2016/5/12/chartex" xmlns:cx7="http://schemas.microsoft.com/office/drawing/2016/5/13/chartex" xmlns:cx8="http://schemas.microsoft.com/office/drawing/2016/5/14/chartex" xmlns:mc="http://schemas.openxmlformats.org/markup-compatibility/2006" xmlns:aink="http://schemas.microsoft.com/office/drawing/2016/ink" xmlns:am3d="http://schemas.microsoft.com/office/drawing/2017/model3d" xmlns:o="urn:schemas-microsoft-com:office:office" xmlns:oel="http://schemas.microsoft.com/office/2019/extlst" xmlns:r="http://schemas.openxmlformats.org/officeDocument/2006/relationships" xmlns:m="http://schemas.openxmlformats.org/officeDocument/2006/math" xmlns:v="urn:schemas-microsoft-com:vml" xmlns:wp14="http://schemas.microsoft.com/office/word/2010/wordprocessingDrawing" xmlns:wp="http://schemas.openxmlformats.org/drawingml/2006/wordprocessingDrawing" xmlns:w10="urn:schemas-microsoft-com:office:word" xmlns:w="http://schemas.openxmlformats.org/wordprocessingml/2006/main" xmlns:w14="http://schemas.microsoft.com/office/word/2010/wordml" xmlns:w15="http://schemas.microsoft.com/office/word/2012/wordml" xmlns:w16cex="http://schemas.microsoft.com/office/word/2018/wordml/cex" xmlns:w16cid="http://schemas.microsoft.com/office/word/2016/wordml/cid" xmlns:w16="http://schemas.microsoft.com/office/word/2018/wordml" xmlns:w16sdtdh="http://schemas.microsoft.com/office/word/2020/wordml/sdtdatahash" xmlns:w16se="http://schemas.microsoft.com/office/word/2015/wordml/symex" xmlns:wpg="http://schemas.microsoft.com/office/word/2010/wordprocessingGroup" xmlns:wpi="http://schemas.microsoft.com/office/word/2010/wordprocessingInk" xmlns:wne="http://schemas.microsoft.com/office/word/2006/wordml" xmlns:wps="http://schemas.microsoft.com/office/word/2010/wordprocessingShape" mc:Ignorable="w14 w15 w16se w16cid w16 w16cex w16sdtdh wp14">
   <w:p>
     <w:pPr>
       <w:pStyle w:val="Header"/>
-      <w:rPr/>
     </w:pPr>
     <w:r>
-      <w:rPr/>
+      <w:rPr>
+        <w:noProof/>
+      </w:rPr>
       <w:drawing>
-        <wp:anchor behindDoc="1" distT="0" distB="0" distL="114300" distR="114300" simplePos="0" locked="0" layoutInCell="0" allowOverlap="1" relativeHeight="14">
+        <wp:anchor distT="0" distB="0" distL="114300" distR="114300" simplePos="0" relativeHeight="14" behindDoc="1" locked="0" layoutInCell="0" allowOverlap="1" wp14:anchorId="7720EF24" wp14:editId="4583239A">
           <wp:simplePos x="0" y="0"/>
           <wp:positionH relativeFrom="page">
             <wp:posOffset>5476240</wp:posOffset>
@@ -1779,8 +1897,11 @@
 </file>
 
 <file path=word/numbering.xml><?xml version="1.0" encoding="utf-8"?>
-<w:numbering xmlns:w="http://schemas.openxmlformats.org/wordprocessingml/2006/main" xmlns:o="urn:schemas-microsoft-com:office:office" xmlns:r="http://schemas.openxmlformats.org/officeDocument/2006/relationships" xmlns:v="urn:schemas-microsoft-com:vml" xmlns:mc="http://schemas.openxmlformats.org/markup-compatibility/2006" xmlns:w14="http://schemas.microsoft.com/office/word/2010/wordml" mc:Ignorable="w14">
-  <w:abstractNum w:abstractNumId="1">
+<w:numbering xmlns:wpc="http://schemas.microsoft.com/office/word/2010/wordprocessingCanvas" xmlns:cx="http://schemas.microsoft.com/office/drawing/2014/chartex" xmlns:cx1="http://schemas.microsoft.com/office/drawing/2015/9/8/chartex" xmlns:cx2="http://schemas.microsoft.com/office/drawing/2015/10/21/chartex" xmlns:cx3="http://schemas.microsoft.com/office/drawing/2016/5/9/chartex" xmlns:cx4="http://schemas.microsoft.com/office/drawing/2016/5/10/chartex" xmlns:cx5="http://schemas.microsoft.com/office/drawing/2016/5/11/chartex" xmlns:cx6="http://schemas.microsoft.com/office/drawing/2016/5/12/chartex" xmlns:cx7="http://schemas.microsoft.com/office/drawing/2016/5/13/chartex" xmlns:cx8="http://schemas.microsoft.com/office/drawing/2016/5/14/chartex" xmlns:mc="http://schemas.openxmlformats.org/markup-compatibility/2006" xmlns:aink="http://schemas.microsoft.com/office/drawing/2016/ink" xmlns:am3d="http://schemas.microsoft.com/office/drawing/2017/model3d" xmlns:o="urn:schemas-microsoft-com:office:office" xmlns:oel="http://schemas.microsoft.com/office/2019/extlst" xmlns:r="http://schemas.openxmlformats.org/officeDocument/2006/relationships" xmlns:m="http://schemas.openxmlformats.org/officeDocument/2006/math" xmlns:v="urn:schemas-microsoft-com:vml" xmlns:wp14="http://schemas.microsoft.com/office/word/2010/wordprocessingDrawing" xmlns:wp="http://schemas.openxmlformats.org/drawingml/2006/wordprocessingDrawing" xmlns:w10="urn:schemas-microsoft-com:office:word" xmlns:w="http://schemas.openxmlformats.org/wordprocessingml/2006/main" xmlns:w14="http://schemas.microsoft.com/office/word/2010/wordml" xmlns:w15="http://schemas.microsoft.com/office/word/2012/wordml" xmlns:w16cex="http://schemas.microsoft.com/office/word/2018/wordml/cex" xmlns:w16cid="http://schemas.microsoft.com/office/word/2016/wordml/cid" xmlns:w16="http://schemas.microsoft.com/office/word/2018/wordml" xmlns:w16sdtdh="http://schemas.microsoft.com/office/word/2020/wordml/sdtdatahash" xmlns:w16se="http://schemas.microsoft.com/office/word/2015/wordml/symex" xmlns:wpg="http://schemas.microsoft.com/office/word/2010/wordprocessingGroup" xmlns:wpi="http://schemas.microsoft.com/office/word/2010/wordprocessingInk" xmlns:wne="http://schemas.microsoft.com/office/word/2006/wordml" xmlns:wps="http://schemas.microsoft.com/office/word/2010/wordprocessingShape" mc:Ignorable="w14 w15 w16se w16cid w16 w16cex w16sdtdh wp14">
+  <w:abstractNum w:abstractNumId="0" w15:restartNumberingAfterBreak="0">
+    <w:nsid w:val="211F4AF4"/>
+    <w:multiLevelType w:val="multilevel"/>
+    <w:tmpl w:val="6AA23ABE"/>
     <w:lvl w:ilvl="0">
       <w:start w:val="1"/>
       <w:numFmt w:val="bullet"/>
@@ -1917,7 +2038,10 @@
       </w:rPr>
     </w:lvl>
   </w:abstractNum>
-  <w:abstractNum w:abstractNumId="2">
+  <w:abstractNum w:abstractNumId="1" w15:restartNumberingAfterBreak="0">
+    <w:nsid w:val="466E3F7E"/>
+    <w:multiLevelType w:val="multilevel"/>
+    <w:tmpl w:val="12EAE36E"/>
     <w:lvl w:ilvl="0">
       <w:start w:val="1"/>
       <w:numFmt w:val="none"/>
@@ -1928,7 +2052,7 @@
         <w:tabs>
           <w:tab w:val="num" w:pos="0"/>
         </w:tabs>
-        <w:ind w:left="0" w:hanging="0"/>
+        <w:ind w:left="0" w:firstLine="0"/>
       </w:pPr>
     </w:lvl>
     <w:lvl w:ilvl="1">
@@ -1941,7 +2065,7 @@
         <w:tabs>
           <w:tab w:val="num" w:pos="0"/>
         </w:tabs>
-        <w:ind w:left="0" w:hanging="0"/>
+        <w:ind w:left="0" w:firstLine="0"/>
       </w:pPr>
     </w:lvl>
     <w:lvl w:ilvl="2">
@@ -1954,7 +2078,7 @@
         <w:tabs>
           <w:tab w:val="num" w:pos="0"/>
         </w:tabs>
-        <w:ind w:left="0" w:hanging="0"/>
+        <w:ind w:left="0" w:firstLine="0"/>
       </w:pPr>
     </w:lvl>
     <w:lvl w:ilvl="3">
@@ -1967,7 +2091,7 @@
         <w:tabs>
           <w:tab w:val="num" w:pos="0"/>
         </w:tabs>
-        <w:ind w:left="0" w:hanging="0"/>
+        <w:ind w:left="0" w:firstLine="0"/>
       </w:pPr>
     </w:lvl>
     <w:lvl w:ilvl="4">
@@ -1980,7 +2104,7 @@
         <w:tabs>
           <w:tab w:val="num" w:pos="0"/>
         </w:tabs>
-        <w:ind w:left="0" w:hanging="0"/>
+        <w:ind w:left="0" w:firstLine="0"/>
       </w:pPr>
     </w:lvl>
     <w:lvl w:ilvl="5">
@@ -1993,7 +2117,7 @@
         <w:tabs>
           <w:tab w:val="num" w:pos="0"/>
         </w:tabs>
-        <w:ind w:left="0" w:hanging="0"/>
+        <w:ind w:left="0" w:firstLine="0"/>
       </w:pPr>
     </w:lvl>
     <w:lvl w:ilvl="6">
@@ -2006,7 +2130,7 @@
         <w:tabs>
           <w:tab w:val="num" w:pos="0"/>
         </w:tabs>
-        <w:ind w:left="0" w:hanging="0"/>
+        <w:ind w:left="0" w:firstLine="0"/>
       </w:pPr>
     </w:lvl>
     <w:lvl w:ilvl="7">
@@ -2019,7 +2143,7 @@
         <w:tabs>
           <w:tab w:val="num" w:pos="0"/>
         </w:tabs>
-        <w:ind w:left="0" w:hanging="0"/>
+        <w:ind w:left="0" w:firstLine="0"/>
       </w:pPr>
     </w:lvl>
     <w:lvl w:ilvl="8">
@@ -2032,25 +2156,25 @@
         <w:tabs>
           <w:tab w:val="num" w:pos="0"/>
         </w:tabs>
-        <w:ind w:left="0" w:hanging="0"/>
+        <w:ind w:left="0" w:firstLine="0"/>
       </w:pPr>
     </w:lvl>
   </w:abstractNum>
-  <w:num w:numId="1">
+  <w:num w:numId="1" w16cid:durableId="134445962">
+    <w:abstractNumId w:val="0"/>
+  </w:num>
+  <w:num w:numId="2" w16cid:durableId="1646280733">
     <w:abstractNumId w:val="1"/>
-  </w:num>
-  <w:num w:numId="2">
-    <w:abstractNumId w:val="2"/>
   </w:num>
 </w:numbering>
 </file>
 
 <file path=word/styles.xml><?xml version="1.0" encoding="utf-8"?>
-<w:styles xmlns:w="http://schemas.openxmlformats.org/wordprocessingml/2006/main" xmlns:w14="http://schemas.microsoft.com/office/word/2010/wordml" xmlns:mc="http://schemas.openxmlformats.org/markup-compatibility/2006" mc:Ignorable="w14">
+<w:styles xmlns:mc="http://schemas.openxmlformats.org/markup-compatibility/2006" xmlns:r="http://schemas.openxmlformats.org/officeDocument/2006/relationships" xmlns:w="http://schemas.openxmlformats.org/wordprocessingml/2006/main" xmlns:w14="http://schemas.microsoft.com/office/word/2010/wordml" xmlns:w15="http://schemas.microsoft.com/office/word/2012/wordml" xmlns:w16cex="http://schemas.microsoft.com/office/word/2018/wordml/cex" xmlns:w16cid="http://schemas.microsoft.com/office/word/2016/wordml/cid" xmlns:w16="http://schemas.microsoft.com/office/word/2018/wordml" xmlns:w16sdtdh="http://schemas.microsoft.com/office/word/2020/wordml/sdtdatahash" xmlns:w16se="http://schemas.microsoft.com/office/word/2015/wordml/symex" mc:Ignorable="w14 w15 w16se w16cid w16 w16cex w16sdtdh">
   <w:docDefaults>
     <w:rPrDefault>
       <w:rPr>
-        <w:rFonts w:ascii="Times New Roman" w:hAnsi="Times New Roman" w:eastAsia="Calibri" w:cs="Times New Roman" w:eastAsiaTheme="minorHAnsi"/>
+        <w:rFonts w:ascii="Times New Roman" w:eastAsiaTheme="minorHAnsi" w:hAnsi="Times New Roman" w:cs="Times New Roman"/>
         <w:kern w:val="2"/>
         <w:sz w:val="24"/>
         <w:szCs w:val="24"/>
@@ -2060,21 +2184,21 @@
     </w:rPrDefault>
     <w:pPrDefault>
       <w:pPr>
-        <w:suppressAutoHyphens w:val="true"/>
+        <w:suppressAutoHyphens/>
       </w:pPr>
     </w:pPrDefault>
   </w:docDefaults>
   <w:latentStyles w:defLockedState="0" w:defUIPriority="99" w:defSemiHidden="0" w:defUnhideWhenUsed="0" w:defQFormat="0" w:count="376">
     <w:lsdException w:name="Normal" w:uiPriority="0" w:qFormat="1"/>
     <w:lsdException w:name="heading 1" w:uiPriority="9" w:qFormat="1"/>
-    <w:lsdException w:name="heading 2" w:uiPriority="9" w:semiHidden="1" w:unhideWhenUsed="1" w:qFormat="1"/>
-    <w:lsdException w:name="heading 3" w:uiPriority="9" w:semiHidden="1" w:unhideWhenUsed="1" w:qFormat="1"/>
-    <w:lsdException w:name="heading 4" w:uiPriority="9" w:semiHidden="1" w:unhideWhenUsed="1" w:qFormat="1"/>
-    <w:lsdException w:name="heading 5" w:uiPriority="9" w:semiHidden="1" w:unhideWhenUsed="1" w:qFormat="1"/>
-    <w:lsdException w:name="heading 6" w:uiPriority="9" w:semiHidden="1" w:unhideWhenUsed="1" w:qFormat="1"/>
-    <w:lsdException w:name="heading 7" w:uiPriority="9" w:semiHidden="1" w:unhideWhenUsed="1" w:qFormat="1"/>
-    <w:lsdException w:name="heading 8" w:uiPriority="9" w:semiHidden="1" w:unhideWhenUsed="1" w:qFormat="1"/>
-    <w:lsdException w:name="heading 9" w:uiPriority="9" w:semiHidden="1" w:unhideWhenUsed="1" w:qFormat="1"/>
+    <w:lsdException w:name="heading 2" w:semiHidden="1" w:uiPriority="9" w:unhideWhenUsed="1" w:qFormat="1"/>
+    <w:lsdException w:name="heading 3" w:semiHidden="1" w:uiPriority="9" w:unhideWhenUsed="1" w:qFormat="1"/>
+    <w:lsdException w:name="heading 4" w:semiHidden="1" w:uiPriority="9" w:unhideWhenUsed="1" w:qFormat="1"/>
+    <w:lsdException w:name="heading 5" w:semiHidden="1" w:uiPriority="9" w:unhideWhenUsed="1" w:qFormat="1"/>
+    <w:lsdException w:name="heading 6" w:semiHidden="1" w:uiPriority="9" w:unhideWhenUsed="1" w:qFormat="1"/>
+    <w:lsdException w:name="heading 7" w:semiHidden="1" w:uiPriority="9" w:unhideWhenUsed="1" w:qFormat="1"/>
+    <w:lsdException w:name="heading 8" w:semiHidden="1" w:uiPriority="9" w:unhideWhenUsed="1" w:qFormat="1"/>
+    <w:lsdException w:name="heading 9" w:semiHidden="1" w:uiPriority="9" w:unhideWhenUsed="1" w:qFormat="1"/>
     <w:lsdException w:name="index 1" w:semiHidden="1" w:unhideWhenUsed="1"/>
     <w:lsdException w:name="index 2" w:semiHidden="1" w:unhideWhenUsed="1"/>
     <w:lsdException w:name="index 3" w:semiHidden="1" w:unhideWhenUsed="1"/>
@@ -2084,22 +2208,22 @@
     <w:lsdException w:name="index 7" w:semiHidden="1" w:unhideWhenUsed="1"/>
     <w:lsdException w:name="index 8" w:semiHidden="1" w:unhideWhenUsed="1"/>
     <w:lsdException w:name="index 9" w:semiHidden="1" w:unhideWhenUsed="1"/>
-    <w:lsdException w:name="toc 1" w:uiPriority="39" w:semiHidden="1" w:unhideWhenUsed="1"/>
-    <w:lsdException w:name="toc 2" w:uiPriority="39" w:semiHidden="1" w:unhideWhenUsed="1"/>
-    <w:lsdException w:name="toc 3" w:uiPriority="39" w:semiHidden="1" w:unhideWhenUsed="1"/>
-    <w:lsdException w:name="toc 4" w:uiPriority="39" w:semiHidden="1" w:unhideWhenUsed="1"/>
-    <w:lsdException w:name="toc 5" w:uiPriority="39" w:semiHidden="1" w:unhideWhenUsed="1"/>
-    <w:lsdException w:name="toc 6" w:uiPriority="39" w:semiHidden="1" w:unhideWhenUsed="1"/>
-    <w:lsdException w:name="toc 7" w:uiPriority="39" w:semiHidden="1" w:unhideWhenUsed="1"/>
-    <w:lsdException w:name="toc 8" w:uiPriority="39" w:semiHidden="1" w:unhideWhenUsed="1"/>
-    <w:lsdException w:name="toc 9" w:uiPriority="39" w:semiHidden="1" w:unhideWhenUsed="1"/>
+    <w:lsdException w:name="toc 1" w:semiHidden="1" w:uiPriority="39" w:unhideWhenUsed="1"/>
+    <w:lsdException w:name="toc 2" w:semiHidden="1" w:uiPriority="39" w:unhideWhenUsed="1"/>
+    <w:lsdException w:name="toc 3" w:semiHidden="1" w:uiPriority="39" w:unhideWhenUsed="1"/>
+    <w:lsdException w:name="toc 4" w:semiHidden="1" w:uiPriority="39" w:unhideWhenUsed="1"/>
+    <w:lsdException w:name="toc 5" w:semiHidden="1" w:uiPriority="39" w:unhideWhenUsed="1"/>
+    <w:lsdException w:name="toc 6" w:semiHidden="1" w:uiPriority="39" w:unhideWhenUsed="1"/>
+    <w:lsdException w:name="toc 7" w:semiHidden="1" w:uiPriority="39" w:unhideWhenUsed="1"/>
+    <w:lsdException w:name="toc 8" w:semiHidden="1" w:uiPriority="39" w:unhideWhenUsed="1"/>
+    <w:lsdException w:name="toc 9" w:semiHidden="1" w:uiPriority="39" w:unhideWhenUsed="1"/>
     <w:lsdException w:name="Normal Indent" w:semiHidden="1" w:unhideWhenUsed="1"/>
     <w:lsdException w:name="footnote text" w:semiHidden="1" w:unhideWhenUsed="1"/>
     <w:lsdException w:name="annotation text" w:semiHidden="1" w:unhideWhenUsed="1"/>
-    <w:lsdException w:name="header" w:uiPriority="0" w:semiHidden="1" w:unhideWhenUsed="1"/>
-    <w:lsdException w:name="footer" w:uiPriority="0" w:semiHidden="1" w:unhideWhenUsed="1"/>
+    <w:lsdException w:name="header" w:semiHidden="1" w:uiPriority="0" w:unhideWhenUsed="1"/>
+    <w:lsdException w:name="footer" w:semiHidden="1" w:uiPriority="0" w:unhideWhenUsed="1"/>
     <w:lsdException w:name="index heading" w:semiHidden="1" w:unhideWhenUsed="1"/>
-    <w:lsdException w:name="caption" w:uiPriority="35" w:semiHidden="1" w:unhideWhenUsed="1" w:qFormat="1"/>
+    <w:lsdException w:name="caption" w:semiHidden="1" w:uiPriority="35" w:unhideWhenUsed="1" w:qFormat="1"/>
     <w:lsdException w:name="table of figures" w:semiHidden="1" w:unhideWhenUsed="1"/>
     <w:lsdException w:name="envelope address" w:semiHidden="1" w:unhideWhenUsed="1"/>
     <w:lsdException w:name="envelope return" w:semiHidden="1" w:unhideWhenUsed="1"/>
@@ -2130,7 +2254,7 @@
     <w:lsdException w:name="Title" w:uiPriority="10" w:qFormat="1"/>
     <w:lsdException w:name="Closing" w:semiHidden="1" w:unhideWhenUsed="1"/>
     <w:lsdException w:name="Signature" w:semiHidden="1" w:unhideWhenUsed="1"/>
-    <w:lsdException w:name="Default Paragraph Font" w:uiPriority="1" w:semiHidden="1" w:unhideWhenUsed="1"/>
+    <w:lsdException w:name="Default Paragraph Font" w:semiHidden="1" w:uiPriority="1" w:unhideWhenUsed="1"/>
     <w:lsdException w:name="Body Text" w:semiHidden="1" w:unhideWhenUsed="1"/>
     <w:lsdException w:name="Body Text Indent" w:semiHidden="1" w:unhideWhenUsed="1"/>
     <w:lsdException w:name="List Continue" w:semiHidden="1" w:unhideWhenUsed="1"/>
@@ -2149,7 +2273,7 @@
     <w:lsdException w:name="Body Text 3" w:semiHidden="1" w:unhideWhenUsed="1"/>
     <w:lsdException w:name="Body Text Indent 2" w:semiHidden="1" w:unhideWhenUsed="1"/>
     <w:lsdException w:name="Body Text Indent 3" w:semiHidden="1" w:unhideWhenUsed="1"/>
-    <w:lsdException w:name="Block Text" w:uiPriority="0" w:semiHidden="1" w:unhideWhenUsed="1"/>
+    <w:lsdException w:name="Block Text" w:semiHidden="1" w:uiPriority="0" w:unhideWhenUsed="1"/>
     <w:lsdException w:name="Hyperlink" w:semiHidden="1" w:unhideWhenUsed="1"/>
     <w:lsdException w:name="FollowedHyperlink" w:semiHidden="1" w:unhideWhenUsed="1"/>
     <w:lsdException w:name="Strong" w:uiPriority="22" w:qFormat="1"/>
@@ -2330,8 +2454,8 @@
     <w:lsdException w:name="Subtle Reference" w:uiPriority="31" w:qFormat="1"/>
     <w:lsdException w:name="Intense Reference" w:uiPriority="32" w:qFormat="1"/>
     <w:lsdException w:name="Book Title" w:uiPriority="33" w:qFormat="1"/>
-    <w:lsdException w:name="Bibliography" w:uiPriority="37" w:semiHidden="1" w:unhideWhenUsed="1"/>
-    <w:lsdException w:name="TOC Heading" w:uiPriority="39" w:semiHidden="1" w:unhideWhenUsed="1" w:qFormat="1"/>
+    <w:lsdException w:name="Bibliography" w:semiHidden="1" w:uiPriority="37" w:unhideWhenUsed="1"/>
+    <w:lsdException w:name="TOC Heading" w:semiHidden="1" w:uiPriority="39" w:unhideWhenUsed="1" w:qFormat="1"/>
     <w:lsdException w:name="Plain Table 1" w:uiPriority="41"/>
     <w:lsdException w:name="Plain Table 2" w:uiPriority="42"/>
     <w:lsdException w:name="Plain Table 3" w:uiPriority="43"/>
@@ -2442,91 +2566,98 @@
     <w:lsdException w:name="Unresolved Mention" w:semiHidden="1" w:unhideWhenUsed="1"/>
     <w:lsdException w:name="Smart Link" w:semiHidden="1" w:unhideWhenUsed="1"/>
   </w:latentStyles>
-  <w:style w:type="paragraph" w:styleId="Normal" w:default="1">
+  <w:style w:type="paragraph" w:default="1" w:styleId="Normal">
     <w:name w:val="Normal"/>
     <w:qFormat/>
-    <w:rsid w:val="00251c00"/>
-    <w:pPr>
-      <w:widowControl/>
-      <w:bidi w:val="0"/>
-      <w:spacing w:before="0" w:after="0"/>
-      <w:jc w:val="left"/>
-    </w:pPr>
-    <w:rPr>
-      <w:rFonts w:eastAsia="Times New Roman" w:ascii="Times New Roman" w:hAnsi="Times New Roman" w:cs="Times New Roman"/>
-      <w:color w:val="auto"/>
-      <w:kern w:val="0"/>
-      <w:sz w:val="24"/>
-      <w:szCs w:val="24"/>
-      <w:lang w:val="en-US" w:eastAsia="en-US" w:bidi="ar-SA"/>
-      <w14:ligatures w14:val="none"/>
-    </w:rPr>
-  </w:style>
-  <w:style w:type="character" w:styleId="DefaultParagraphFont" w:default="1">
-    <w:name w:val="Default Paragraph Font"/>
-    <w:uiPriority w:val="1"/>
-    <w:semiHidden/>
-    <w:unhideWhenUsed/>
-    <w:qFormat/>
-    <w:rPr/>
-  </w:style>
-  <w:style w:type="character" w:styleId="HeaderChar" w:customStyle="1">
-    <w:name w:val="Header Char"/>
-    <w:basedOn w:val="DefaultParagraphFont"/>
-    <w:link w:val="Header"/>
-    <w:qFormat/>
-    <w:rsid w:val="00251c00"/>
+    <w:rsid w:val="00251C00"/>
     <w:rPr>
       <w:rFonts w:eastAsia="Times New Roman"/>
       <w:kern w:val="0"/>
       <w14:ligatures w14:val="none"/>
     </w:rPr>
   </w:style>
-  <w:style w:type="character" w:styleId="FooterChar" w:customStyle="1">
-    <w:name w:val="Footer Char"/>
+  <w:style w:type="character" w:default="1" w:styleId="DefaultParagraphFont">
+    <w:name w:val="Default Paragraph Font"/>
+    <w:uiPriority w:val="1"/>
+    <w:semiHidden/>
+    <w:unhideWhenUsed/>
+  </w:style>
+  <w:style w:type="table" w:default="1" w:styleId="TableNormal">
+    <w:name w:val="Normal Table"/>
+    <w:uiPriority w:val="99"/>
+    <w:semiHidden/>
+    <w:unhideWhenUsed/>
+    <w:tblPr>
+      <w:tblInd w:w="0" w:type="dxa"/>
+      <w:tblCellMar>
+        <w:top w:w="0" w:type="dxa"/>
+        <w:left w:w="108" w:type="dxa"/>
+        <w:bottom w:w="0" w:type="dxa"/>
+        <w:right w:w="108" w:type="dxa"/>
+      </w:tblCellMar>
+    </w:tblPr>
+  </w:style>
+  <w:style w:type="numbering" w:default="1" w:styleId="NoList">
+    <w:name w:val="No List"/>
+    <w:uiPriority w:val="99"/>
+    <w:semiHidden/>
+    <w:unhideWhenUsed/>
+  </w:style>
+  <w:style w:type="character" w:customStyle="1" w:styleId="HeaderChar">
+    <w:name w:val="Header Char"/>
     <w:basedOn w:val="DefaultParagraphFont"/>
-    <w:link w:val="Footer"/>
+    <w:link w:val="Header"/>
     <w:qFormat/>
-    <w:rsid w:val="00251c00"/>
+    <w:rsid w:val="00251C00"/>
     <w:rPr>
       <w:rFonts w:eastAsia="Times New Roman"/>
       <w:kern w:val="0"/>
       <w14:ligatures w14:val="none"/>
     </w:rPr>
   </w:style>
-  <w:style w:type="paragraph" w:styleId="Heading">
+  <w:style w:type="character" w:customStyle="1" w:styleId="FooterChar">
+    <w:name w:val="Footer Char"/>
+    <w:basedOn w:val="DefaultParagraphFont"/>
+    <w:link w:val="Footer"/>
+    <w:qFormat/>
+    <w:rsid w:val="00251C00"/>
+    <w:rPr>
+      <w:rFonts w:eastAsia="Times New Roman"/>
+      <w:kern w:val="0"/>
+      <w14:ligatures w14:val="none"/>
+    </w:rPr>
+  </w:style>
+  <w:style w:type="paragraph" w:customStyle="1" w:styleId="Heading">
     <w:name w:val="Heading"/>
     <w:basedOn w:val="Normal"/>
-    <w:next w:val="TextBody"/>
+    <w:next w:val="BodyText"/>
     <w:qFormat/>
     <w:pPr>
-      <w:keepNext w:val="true"/>
+      <w:keepNext/>
       <w:spacing w:before="240" w:after="120"/>
     </w:pPr>
     <w:rPr>
-      <w:rFonts w:ascii="Liberation Sans" w:hAnsi="Liberation Sans" w:eastAsia="PingFang SC" w:cs="Arial Unicode MS"/>
+      <w:rFonts w:ascii="Liberation Sans" w:eastAsia="PingFang SC" w:hAnsi="Liberation Sans" w:cs="Arial Unicode MS"/>
       <w:sz w:val="28"/>
       <w:szCs w:val="28"/>
     </w:rPr>
   </w:style>
-  <w:style w:type="paragraph" w:styleId="TextBody">
+  <w:style w:type="paragraph" w:styleId="BodyText">
     <w:name w:val="Body Text"/>
     <w:basedOn w:val="Normal"/>
     <w:pPr>
-      <w:spacing w:lineRule="auto" w:line="276" w:before="0" w:after="140"/>
+      <w:spacing w:after="140" w:line="276" w:lineRule="auto"/>
     </w:pPr>
-    <w:rPr/>
   </w:style>
   <w:style w:type="paragraph" w:styleId="List">
     <w:name w:val="List"/>
-    <w:basedOn w:val="TextBody"/>
-    <w:pPr/>
+    <w:basedOn w:val="BodyText"/>
     <w:rPr>
       <w:rFonts w:cs="Arial Unicode MS"/>
     </w:rPr>
   </w:style>
   <w:style w:type="paragraph" w:styleId="Caption">
-    <w:name w:val="Caption"/>
+    <w:name w:val="caption"/>
     <w:basedOn w:val="Normal"/>
     <w:qFormat/>
     <w:pPr>
@@ -2537,11 +2668,9 @@
       <w:rFonts w:cs="Arial Unicode MS"/>
       <w:i/>
       <w:iCs/>
-      <w:sz w:val="24"/>
-      <w:szCs w:val="24"/>
     </w:rPr>
   </w:style>
-  <w:style w:type="paragraph" w:styleId="Index">
+  <w:style w:type="paragraph" w:customStyle="1" w:styleId="Index">
     <w:name w:val="Index"/>
     <w:basedOn w:val="Normal"/>
     <w:qFormat/>
@@ -2552,78 +2681,48 @@
       <w:rFonts w:cs="Arial Unicode MS"/>
     </w:rPr>
   </w:style>
-  <w:style w:type="paragraph" w:styleId="HeaderandFooter">
+  <w:style w:type="paragraph" w:customStyle="1" w:styleId="HeaderandFooter">
     <w:name w:val="Header and Footer"/>
     <w:basedOn w:val="Normal"/>
     <w:qFormat/>
-    <w:pPr/>
-    <w:rPr/>
   </w:style>
   <w:style w:type="paragraph" w:styleId="Header">
-    <w:name w:val="Header"/>
+    <w:name w:val="header"/>
     <w:basedOn w:val="Normal"/>
     <w:link w:val="HeaderChar"/>
-    <w:rsid w:val="00251c00"/>
+    <w:rsid w:val="00251C00"/>
     <w:pPr>
       <w:tabs>
-        <w:tab w:val="clear" w:pos="720"/>
-        <w:tab w:val="center" w:pos="4320" w:leader="none"/>
-        <w:tab w:val="right" w:pos="8640" w:leader="none"/>
+        <w:tab w:val="center" w:pos="4320"/>
+        <w:tab w:val="right" w:pos="8640"/>
       </w:tabs>
     </w:pPr>
-    <w:rPr/>
   </w:style>
   <w:style w:type="paragraph" w:styleId="Footer">
-    <w:name w:val="Footer"/>
+    <w:name w:val="footer"/>
     <w:basedOn w:val="Normal"/>
     <w:link w:val="FooterChar"/>
-    <w:rsid w:val="00251c00"/>
+    <w:rsid w:val="00251C00"/>
     <w:pPr>
       <w:tabs>
-        <w:tab w:val="clear" w:pos="720"/>
-        <w:tab w:val="center" w:pos="4320" w:leader="none"/>
-        <w:tab w:val="right" w:pos="8640" w:leader="none"/>
+        <w:tab w:val="center" w:pos="4320"/>
+        <w:tab w:val="right" w:pos="8640"/>
       </w:tabs>
     </w:pPr>
-    <w:rPr/>
   </w:style>
   <w:style w:type="paragraph" w:styleId="BlockText">
     <w:name w:val="Block Text"/>
     <w:basedOn w:val="Normal"/>
     <w:qFormat/>
-    <w:rsid w:val="00251c00"/>
+    <w:rsid w:val="00251C00"/>
     <w:pPr>
-      <w:spacing w:lineRule="auto" w:line="312"/>
+      <w:spacing w:line="312" w:lineRule="auto"/>
     </w:pPr>
-    <w:rPr/>
   </w:style>
-  <w:style w:type="paragraph" w:styleId="FrameContents">
+  <w:style w:type="paragraph" w:customStyle="1" w:styleId="FrameContents">
     <w:name w:val="Frame Contents"/>
     <w:basedOn w:val="Normal"/>
     <w:qFormat/>
-    <w:pPr/>
-    <w:rPr/>
-  </w:style>
-  <w:style w:type="numbering" w:styleId="NoList" w:default="1">
-    <w:name w:val="No List"/>
-    <w:uiPriority w:val="99"/>
-    <w:semiHidden/>
-    <w:unhideWhenUsed/>
-    <w:qFormat/>
-  </w:style>
-  <w:style w:type="table" w:default="1" w:styleId="TableNormal">
-    <w:name w:val="Normal Table"/>
-    <w:uiPriority w:val="99"/>
-    <w:semiHidden/>
-    <w:unhideWhenUsed/>
-    <w:tblPr>
-      <w:tblCellMar>
-        <w:top w:w="0" w:type="dxa"/>
-        <w:left w:w="108" w:type="dxa"/>
-        <w:bottom w:w="0" w:type="dxa"/>
-        <w:right w:w="108" w:type="dxa"/>
-      </w:tblCellMar>
-    </w:tblPr>
   </w:style>
 </w:styles>
 </file>

</xml_diff>